<commit_message>
random forests, zdroje atd
</commit_message>
<xml_diff>
--- a/official.docx
+++ b/official.docx
@@ -4132,14 +4132,27 @@
                             <w:r>
                               <w:t xml:space="preserve">Obrázok </w:t>
                             </w:r>
-                            <w:fldSimple w:instr=" SEQ Obrázok \* ARABIC ">
-                              <w:r>
-                                <w:rPr>
-                                  <w:noProof/>
-                                </w:rPr>
-                                <w:t>1</w:t>
-                              </w:r>
-                            </w:fldSimple>
+                            <w:r>
+                              <w:fldChar w:fldCharType="begin"/>
+                            </w:r>
+                            <w:r>
+                              <w:instrText xml:space="preserve"> SEQ Obrázok \* ARABIC </w:instrText>
+                            </w:r>
+                            <w:r>
+                              <w:fldChar w:fldCharType="separate"/>
+                            </w:r>
+                            <w:r>
+                              <w:rPr>
+                                <w:noProof/>
+                              </w:rPr>
+                              <w:t>1</w:t>
+                            </w:r>
+                            <w:r>
+                              <w:rPr>
+                                <w:noProof/>
+                              </w:rPr>
+                              <w:fldChar w:fldCharType="end"/>
+                            </w:r>
                             <w:bookmarkEnd w:id="3"/>
                             <w:r>
                               <w:t xml:space="preserve">: Závislosť produkcie elektriny </w:t>
@@ -4154,7 +4167,7 @@
                             </w:r>
                             <w:sdt>
                               <w:sdtPr>
-                                <w:id w:val="401809440"/>
+                                <w:id w:val="-1207645673"/>
                                 <w:citation/>
                               </w:sdtPr>
                               <w:sdtContent>
@@ -4214,14 +4227,27 @@
                       <w:r>
                         <w:t xml:space="preserve">Obrázok </w:t>
                       </w:r>
-                      <w:fldSimple w:instr=" SEQ Obrázok \* ARABIC ">
-                        <w:r>
-                          <w:rPr>
-                            <w:noProof/>
-                          </w:rPr>
-                          <w:t>1</w:t>
-                        </w:r>
-                      </w:fldSimple>
+                      <w:r>
+                        <w:fldChar w:fldCharType="begin"/>
+                      </w:r>
+                      <w:r>
+                        <w:instrText xml:space="preserve"> SEQ Obrázok \* ARABIC </w:instrText>
+                      </w:r>
+                      <w:r>
+                        <w:fldChar w:fldCharType="separate"/>
+                      </w:r>
+                      <w:r>
+                        <w:rPr>
+                          <w:noProof/>
+                        </w:rPr>
+                        <w:t>1</w:t>
+                      </w:r>
+                      <w:r>
+                        <w:rPr>
+                          <w:noProof/>
+                        </w:rPr>
+                        <w:fldChar w:fldCharType="end"/>
+                      </w:r>
                       <w:bookmarkEnd w:id="4"/>
                       <w:r>
                         <w:t xml:space="preserve">: Závislosť produkcie elektriny </w:t>
@@ -4236,7 +4262,7 @@
                       </w:r>
                       <w:sdt>
                         <w:sdtPr>
-                          <w:id w:val="401809440"/>
+                          <w:id w:val="-1207645673"/>
                           <w:citation/>
                         </w:sdtPr>
                         <w:sdtContent>
@@ -4771,14 +4797,27 @@
                             <w:r>
                               <w:t xml:space="preserve">Obrázok </w:t>
                             </w:r>
-                            <w:fldSimple w:instr=" SEQ Obrázok \* ARABIC ">
-                              <w:r>
-                                <w:rPr>
-                                  <w:noProof/>
-                                </w:rPr>
-                                <w:t>2</w:t>
-                              </w:r>
-                            </w:fldSimple>
+                            <w:r>
+                              <w:fldChar w:fldCharType="begin"/>
+                            </w:r>
+                            <w:r>
+                              <w:instrText xml:space="preserve"> SEQ Obrázok \* ARABIC </w:instrText>
+                            </w:r>
+                            <w:r>
+                              <w:fldChar w:fldCharType="separate"/>
+                            </w:r>
+                            <w:r>
+                              <w:rPr>
+                                <w:noProof/>
+                              </w:rPr>
+                              <w:t>2</w:t>
+                            </w:r>
+                            <w:r>
+                              <w:rPr>
+                                <w:noProof/>
+                              </w:rPr>
+                              <w:fldChar w:fldCharType="end"/>
+                            </w:r>
                             <w:bookmarkEnd w:id="7"/>
                             <w:r>
                               <w:rPr>
@@ -4828,14 +4867,27 @@
                       <w:r>
                         <w:t xml:space="preserve">Obrázok </w:t>
                       </w:r>
-                      <w:fldSimple w:instr=" SEQ Obrázok \* ARABIC ">
-                        <w:r>
-                          <w:rPr>
-                            <w:noProof/>
-                          </w:rPr>
-                          <w:t>2</w:t>
-                        </w:r>
-                      </w:fldSimple>
+                      <w:r>
+                        <w:fldChar w:fldCharType="begin"/>
+                      </w:r>
+                      <w:r>
+                        <w:instrText xml:space="preserve"> SEQ Obrázok \* ARABIC </w:instrText>
+                      </w:r>
+                      <w:r>
+                        <w:fldChar w:fldCharType="separate"/>
+                      </w:r>
+                      <w:r>
+                        <w:rPr>
+                          <w:noProof/>
+                        </w:rPr>
+                        <w:t>2</w:t>
+                      </w:r>
+                      <w:r>
+                        <w:rPr>
+                          <w:noProof/>
+                        </w:rPr>
+                        <w:fldChar w:fldCharType="end"/>
+                      </w:r>
                       <w:bookmarkEnd w:id="8"/>
                       <w:r>
                         <w:rPr>
@@ -5896,7 +5948,7 @@
             <w:rPr>
               <w:rFonts w:eastAsiaTheme="minorEastAsia" w:cs="Times New Roman"/>
             </w:rPr>
-            <w:instrText xml:space="preserve"> CITATION math01 \l 1051 </w:instrText>
+            <w:instrText xml:space="preserve">CITATION math01 \l 1051 </w:instrText>
           </w:r>
           <w:r>
             <w:rPr>
@@ -6638,7 +6690,7 @@
             <w:rPr>
               <w:rFonts w:eastAsiaTheme="minorEastAsia"/>
             </w:rPr>
-            <w:instrText xml:space="preserve"> CITATION math01 \l 1051 </w:instrText>
+            <w:instrText xml:space="preserve">CITATION math01 \l 1051 </w:instrText>
           </w:r>
           <w:r>
             <w:rPr>
@@ -7512,7 +7564,7 @@
             <w:fldChar w:fldCharType="begin"/>
           </w:r>
           <w:r>
-            <w:instrText xml:space="preserve"> CITATION math01 \l 1051 </w:instrText>
+            <w:instrText xml:space="preserve">CITATION math01 \l 1051 </w:instrText>
           </w:r>
           <w:r>
             <w:fldChar w:fldCharType="separate"/>
@@ -8159,7 +8211,7 @@
             <w:rPr>
               <w:rFonts w:eastAsiaTheme="minorEastAsia" w:cs="Times New Roman"/>
             </w:rPr>
-            <w:instrText xml:space="preserve"> CITATION math01 \l 1051 </w:instrText>
+            <w:instrText xml:space="preserve">CITATION math01 \l 1051 </w:instrText>
           </w:r>
           <w:r>
             <w:rPr>
@@ -9001,7 +9053,7 @@
               <w:rFonts w:eastAsiaTheme="minorEastAsia"/>
               <w:szCs w:val="24"/>
             </w:rPr>
-            <w:instrText xml:space="preserve"> CITATION math01 \l 1051 </w:instrText>
+            <w:instrText xml:space="preserve">CITATION math01 \l 1051 </w:instrText>
           </w:r>
           <w:r>
             <w:rPr>
@@ -9104,7 +9156,7 @@
             <w:fldChar w:fldCharType="begin"/>
           </w:r>
           <w:r>
-            <w:instrText xml:space="preserve"> CITATION math01 \l 1051 </w:instrText>
+            <w:instrText xml:space="preserve">CITATION math01 \l 1051 </w:instrText>
           </w:r>
           <w:r>
             <w:fldChar w:fldCharType="separate"/>
@@ -11444,7 +11496,7 @@
             <w:rPr>
               <w:rFonts w:eastAsiaTheme="minorEastAsia"/>
             </w:rPr>
-            <w:instrText xml:space="preserve"> CITATION math01 \l 1051 </w:instrText>
+            <w:instrText xml:space="preserve">CITATION math01 \l 1051 </w:instrText>
           </w:r>
           <w:r>
             <w:rPr>
@@ -11585,11 +11637,11 @@
         <w:t xml:space="preserve">O výskum umelej inteligencie je stále väčší záujem. Pribúdajú nové techniky, známe techniky sa zlepšujú. Techniky umelej inteligencie sú použiteľné vo veľa oblastiach, nie len v predikcii, ale aj pre široké spektrum aplikácií, kompresii dát, optimalizácii, rozoznávaní vzorov a klasifikácii. Techniky umelej inteligencie boli brané aj pri predikcii za alternatívne riešenia, ale stali sa vďaka svojim výsledkom plnohodnotným prostriedkom na riešenie problému predikcie a sú častokrát po vhodnej implementácií presnejšie a spoľahlivejšie ako klasické riešenia. </w:t>
       </w:r>
       <w:r>
-        <w:t xml:space="preserve">Je to kvôli tomu, že na rozdiel od klasických metód analýzy časových radov, kedy predikované hodnoty časového radu závisia od predchádzajúcich hodnôt, metódy strojového učenia môžu brať tieto hodnoty ako samostatné, neuvažujú </w:t>
+        <w:t xml:space="preserve">Je to kvôli tomu, že na rozdiel od klasických metód analýzy časových radov, kedy predikované hodnoty časového radu závisia od predchádzajúcich </w:t>
       </w:r>
       <w:r>
         <w:lastRenderedPageBreak/>
-        <w:t>pôvodnú štruktúru dát a dokážu tak riešiť aj nelineárne problémy, pri ktorých klasické metódy zlyhávajú alebo dodávajú neuspokojivé výsledky.</w:t>
+        <w:t>hodnôt, metódy strojového učenia môžu brať tieto hodnoty ako samostatné, neuvažujú pôvodnú štruktúru dát a dokážu tak riešiť aj nelineárne problémy, pri ktorých klasické metódy zlyhávajú alebo dodávajú neuspokojivé výsledky.</w:t>
       </w:r>
     </w:p>
     <w:p>
@@ -11659,7 +11711,7 @@
             <w:fldChar w:fldCharType="begin"/>
           </w:r>
           <w:r>
-            <w:instrText xml:space="preserve"> CITATION UNS01 \l 1051 </w:instrText>
+            <w:instrText xml:space="preserve">CITATION UNS01 \l 1051 </w:instrText>
           </w:r>
           <w:r>
             <w:fldChar w:fldCharType="separate"/>
@@ -11789,7 +11841,7 @@
             <w:fldChar w:fldCharType="begin"/>
           </w:r>
           <w:r>
-            <w:instrText xml:space="preserve"> CITATION UNS01 \l 1051 </w:instrText>
+            <w:instrText xml:space="preserve">CITATION UNS01 \l 1051 </w:instrText>
           </w:r>
           <w:r>
             <w:fldChar w:fldCharType="separate"/>
@@ -11857,6 +11909,282 @@
       </w:r>
       <w:r>
         <w:t xml:space="preserve">znalosti UNS. </w:t>
+      </w:r>
+    </w:p>
+    <w:p>
+      <w:r>
+        <w:rPr>
+          <w:noProof/>
+          <w:lang w:eastAsia="sk-SK"/>
+        </w:rPr>
+        <w:lastRenderedPageBreak/>
+        <w:drawing>
+          <wp:anchor distT="0" distB="0" distL="114300" distR="114300" simplePos="0" relativeHeight="251657728" behindDoc="0" locked="0" layoutInCell="1" allowOverlap="1" wp14:anchorId="5C6D5258" wp14:editId="6B3B7AB9">
+            <wp:simplePos x="0" y="0"/>
+            <wp:positionH relativeFrom="margin">
+              <wp:align>center</wp:align>
+            </wp:positionH>
+            <wp:positionV relativeFrom="margin">
+              <wp:align>top</wp:align>
+            </wp:positionV>
+            <wp:extent cx="2833200" cy="1627200"/>
+            <wp:effectExtent l="0" t="0" r="5715" b="0"/>
+            <wp:wrapTopAndBottom/>
+            <wp:docPr id="6" name="Obrázok 6"/>
+            <wp:cNvGraphicFramePr>
+              <a:graphicFrameLocks xmlns:a="http://schemas.openxmlformats.org/drawingml/2006/main" noChangeAspect="1"/>
+            </wp:cNvGraphicFramePr>
+            <a:graphic xmlns:a="http://schemas.openxmlformats.org/drawingml/2006/main">
+              <a:graphicData uri="http://schemas.openxmlformats.org/drawingml/2006/picture">
+                <pic:pic xmlns:pic="http://schemas.openxmlformats.org/drawingml/2006/picture">
+                  <pic:nvPicPr>
+                    <pic:cNvPr id="6" name="perceptron.png"/>
+                    <pic:cNvPicPr/>
+                  </pic:nvPicPr>
+                  <pic:blipFill>
+                    <a:blip r:embed="rId11">
+                      <a:extLst>
+                        <a:ext uri="{28A0092B-C50C-407E-A947-70E740481C1C}">
+                          <a14:useLocalDpi xmlns:a14="http://schemas.microsoft.com/office/drawing/2010/main" val="0"/>
+                        </a:ext>
+                      </a:extLst>
+                    </a:blip>
+                    <a:stretch>
+                      <a:fillRect/>
+                    </a:stretch>
+                  </pic:blipFill>
+                  <pic:spPr>
+                    <a:xfrm>
+                      <a:off x="0" y="0"/>
+                      <a:ext cx="2833200" cy="1627200"/>
+                    </a:xfrm>
+                    <a:prstGeom prst="rect">
+                      <a:avLst/>
+                    </a:prstGeom>
+                  </pic:spPr>
+                </pic:pic>
+              </a:graphicData>
+            </a:graphic>
+            <wp14:sizeRelH relativeFrom="margin">
+              <wp14:pctWidth>0</wp14:pctWidth>
+            </wp14:sizeRelH>
+            <wp14:sizeRelV relativeFrom="margin">
+              <wp14:pctHeight>0</wp14:pctHeight>
+            </wp14:sizeRelV>
+          </wp:anchor>
+        </w:drawing>
+      </w:r>
+      <w:r>
+        <w:rPr>
+          <w:noProof/>
+          <w:lang w:eastAsia="sk-SK"/>
+        </w:rPr>
+        <mc:AlternateContent>
+          <mc:Choice Requires="wps">
+            <w:drawing>
+              <wp:anchor distT="0" distB="0" distL="114300" distR="114300" simplePos="0" relativeHeight="251658752" behindDoc="0" locked="0" layoutInCell="1" allowOverlap="1" wp14:anchorId="56965E1F" wp14:editId="13AA18F1">
+                <wp:simplePos x="0" y="0"/>
+                <wp:positionH relativeFrom="margin">
+                  <wp:align>center</wp:align>
+                </wp:positionH>
+                <wp:positionV relativeFrom="paragraph">
+                  <wp:posOffset>1678305</wp:posOffset>
+                </wp:positionV>
+                <wp:extent cx="3401060" cy="258445"/>
+                <wp:effectExtent l="0" t="0" r="8890" b="8255"/>
+                <wp:wrapTopAndBottom/>
+                <wp:docPr id="7" name="Textové pole 7"/>
+                <wp:cNvGraphicFramePr/>
+                <a:graphic xmlns:a="http://schemas.openxmlformats.org/drawingml/2006/main">
+                  <a:graphicData uri="http://schemas.microsoft.com/office/word/2010/wordprocessingShape">
+                    <wps:wsp>
+                      <wps:cNvSpPr txBox="1"/>
+                      <wps:spPr>
+                        <a:xfrm>
+                          <a:off x="0" y="0"/>
+                          <a:ext cx="3401060" cy="258445"/>
+                        </a:xfrm>
+                        <a:prstGeom prst="rect">
+                          <a:avLst/>
+                        </a:prstGeom>
+                        <a:solidFill>
+                          <a:prstClr val="white"/>
+                        </a:solidFill>
+                        <a:ln>
+                          <a:noFill/>
+                        </a:ln>
+                        <a:effectLst/>
+                      </wps:spPr>
+                      <wps:txbx>
+                        <w:txbxContent>
+                          <w:p>
+                            <w:pPr>
+                              <w:pStyle w:val="Popis"/>
+                              <w:jc w:val="center"/>
+                              <w:rPr>
+                                <w:noProof/>
+                                <w:sz w:val="24"/>
+                              </w:rPr>
+                            </w:pPr>
+                            <w:bookmarkStart w:id="22" w:name="_Ref436300474"/>
+                            <w:r>
+                              <w:t xml:space="preserve">Obrázok </w:t>
+                            </w:r>
+                            <w:r>
+                              <w:fldChar w:fldCharType="begin"/>
+                            </w:r>
+                            <w:r>
+                              <w:instrText xml:space="preserve"> SEQ Obrázok \* ARABIC </w:instrText>
+                            </w:r>
+                            <w:r>
+                              <w:fldChar w:fldCharType="separate"/>
+                            </w:r>
+                            <w:r>
+                              <w:rPr>
+                                <w:noProof/>
+                              </w:rPr>
+                              <w:t>3</w:t>
+                            </w:r>
+                            <w:r>
+                              <w:rPr>
+                                <w:noProof/>
+                              </w:rPr>
+                              <w:fldChar w:fldCharType="end"/>
+                            </w:r>
+                            <w:bookmarkEnd w:id="22"/>
+                            <w:r>
+                              <w:rPr>
+                                <w:noProof/>
+                              </w:rPr>
+                              <w:t>:</w:t>
+                            </w:r>
+                            <w:r>
+                              <w:t xml:space="preserve"> Perceptrón </w:t>
+                            </w:r>
+                            <w:sdt>
+                              <w:sdtPr>
+                                <w:id w:val="691887762"/>
+                                <w:citation/>
+                              </w:sdtPr>
+                              <w:sdtContent>
+                                <w:r>
+                                  <w:fldChar w:fldCharType="begin"/>
+                                </w:r>
+                                <w:r>
+                                  <w:instrText xml:space="preserve">CITATION UNS02 \l 1051 </w:instrText>
+                                </w:r>
+                                <w:r>
+                                  <w:fldChar w:fldCharType="separate"/>
+                                </w:r>
+                                <w:r>
+                                  <w:rPr>
+                                    <w:noProof/>
+                                  </w:rPr>
+                                  <w:t>(7)</w:t>
+                                </w:r>
+                                <w:r>
+                                  <w:fldChar w:fldCharType="end"/>
+                                </w:r>
+                              </w:sdtContent>
+                            </w:sdt>
+                          </w:p>
+                        </w:txbxContent>
+                      </wps:txbx>
+                      <wps:bodyPr rot="0" spcFirstLastPara="0" vertOverflow="overflow" horzOverflow="overflow" vert="horz" wrap="square" lIns="0" tIns="0" rIns="0" bIns="0" numCol="1" spcCol="0" rtlCol="0" fromWordArt="0" anchor="t" anchorCtr="0" forceAA="0" compatLnSpc="1">
+                        <a:prstTxWarp prst="textNoShape">
+                          <a:avLst/>
+                        </a:prstTxWarp>
+                        <a:spAutoFit/>
+                      </wps:bodyPr>
+                    </wps:wsp>
+                  </a:graphicData>
+                </a:graphic>
+              </wp:anchor>
+            </w:drawing>
+          </mc:Choice>
+          <mc:Fallback>
+            <w:pict>
+              <v:shape w14:anchorId="56965E1F" id="Textové pole 7" o:spid="_x0000_s1034" type="#_x0000_t202" style="position:absolute;left:0;text-align:left;margin-left:0;margin-top:132.15pt;width:267.8pt;height:20.35pt;z-index:251658752;visibility:visible;mso-wrap-style:square;mso-wrap-distance-left:9pt;mso-wrap-distance-top:0;mso-wrap-distance-right:9pt;mso-wrap-distance-bottom:0;mso-position-horizontal:center;mso-position-horizontal-relative:margin;mso-position-vertical:absolute;mso-position-vertical-relative:text;v-text-anchor:top" o:gfxdata="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" stroked="f">
+                <v:textbox style="mso-fit-shape-to-text:t" inset="0,0,0,0">
+                  <w:txbxContent>
+                    <w:p>
+                      <w:pPr>
+                        <w:pStyle w:val="Popis"/>
+                        <w:jc w:val="center"/>
+                        <w:rPr>
+                          <w:noProof/>
+                          <w:sz w:val="24"/>
+                        </w:rPr>
+                      </w:pPr>
+                      <w:bookmarkStart w:id="23" w:name="_Ref436300474"/>
+                      <w:r>
+                        <w:t xml:space="preserve">Obrázok </w:t>
+                      </w:r>
+                      <w:r>
+                        <w:fldChar w:fldCharType="begin"/>
+                      </w:r>
+                      <w:r>
+                        <w:instrText xml:space="preserve"> SEQ Obrázok \* ARABIC </w:instrText>
+                      </w:r>
+                      <w:r>
+                        <w:fldChar w:fldCharType="separate"/>
+                      </w:r>
+                      <w:r>
+                        <w:rPr>
+                          <w:noProof/>
+                        </w:rPr>
+                        <w:t>3</w:t>
+                      </w:r>
+                      <w:r>
+                        <w:rPr>
+                          <w:noProof/>
+                        </w:rPr>
+                        <w:fldChar w:fldCharType="end"/>
+                      </w:r>
+                      <w:bookmarkEnd w:id="23"/>
+                      <w:r>
+                        <w:rPr>
+                          <w:noProof/>
+                        </w:rPr>
+                        <w:t>:</w:t>
+                      </w:r>
+                      <w:r>
+                        <w:t xml:space="preserve"> Perceptrón </w:t>
+                      </w:r>
+                      <w:sdt>
+                        <w:sdtPr>
+                          <w:id w:val="691887762"/>
+                          <w:citation/>
+                        </w:sdtPr>
+                        <w:sdtContent>
+                          <w:r>
+                            <w:fldChar w:fldCharType="begin"/>
+                          </w:r>
+                          <w:r>
+                            <w:instrText xml:space="preserve">CITATION UNS02 \l 1051 </w:instrText>
+                          </w:r>
+                          <w:r>
+                            <w:fldChar w:fldCharType="separate"/>
+                          </w:r>
+                          <w:r>
+                            <w:rPr>
+                              <w:noProof/>
+                            </w:rPr>
+                            <w:t>(7)</w:t>
+                          </w:r>
+                          <w:r>
+                            <w:fldChar w:fldCharType="end"/>
+                          </w:r>
+                        </w:sdtContent>
+                      </w:sdt>
+                    </w:p>
+                  </w:txbxContent>
+                </v:textbox>
+                <w10:wrap type="topAndBottom" anchorx="margin"/>
+              </v:shape>
+            </w:pict>
+          </mc:Fallback>
+        </mc:AlternateContent>
       </w:r>
       <w:proofErr w:type="spellStart"/>
       <w:r>
@@ -11876,7 +12204,7 @@
             <w:fldChar w:fldCharType="begin"/>
           </w:r>
           <w:r>
-            <w:instrText xml:space="preserve"> CITATION UNS02 \l 1051 </w:instrText>
+            <w:instrText xml:space="preserve">CITATION UNS02 \l 1051 </w:instrText>
           </w:r>
           <w:r>
             <w:fldChar w:fldCharType="separate"/>
@@ -12233,11 +12561,7 @@
         <w:t xml:space="preserve"> </w:t>
       </w:r>
       <w:r>
-        <w:t xml:space="preserve">vstupného </w:t>
-      </w:r>
-      <w:r>
-        <w:lastRenderedPageBreak/>
-        <w:t>vektora môžu nadobúdať reálne alebo binárne hodnoty</w:t>
+        <w:t>vstupného vektora môžu nadobúdať reálne alebo binárne hodnoty</w:t>
       </w:r>
       <w:r>
         <w:t xml:space="preserve">. </w:t>
@@ -12596,253 +12920,6 @@
         </w:rPr>
       </w:pPr>
       <w:r>
-        <w:rPr>
-          <w:noProof/>
-          <w:lang w:eastAsia="sk-SK"/>
-        </w:rPr>
-        <mc:AlternateContent>
-          <mc:Choice Requires="wps">
-            <w:drawing>
-              <wp:anchor distT="0" distB="0" distL="114300" distR="114300" simplePos="0" relativeHeight="251658752" behindDoc="0" locked="0" layoutInCell="1" allowOverlap="1" wp14:anchorId="56965E1F" wp14:editId="17C9C96B">
-                <wp:simplePos x="0" y="0"/>
-                <wp:positionH relativeFrom="margin">
-                  <wp:align>center</wp:align>
-                </wp:positionH>
-                <wp:positionV relativeFrom="paragraph">
-                  <wp:posOffset>2669743</wp:posOffset>
-                </wp:positionV>
-                <wp:extent cx="3401060" cy="635"/>
-                <wp:effectExtent l="0" t="0" r="8890" b="8255"/>
-                <wp:wrapTopAndBottom/>
-                <wp:docPr id="7" name="Textové pole 7"/>
-                <wp:cNvGraphicFramePr/>
-                <a:graphic xmlns:a="http://schemas.openxmlformats.org/drawingml/2006/main">
-                  <a:graphicData uri="http://schemas.microsoft.com/office/word/2010/wordprocessingShape">
-                    <wps:wsp>
-                      <wps:cNvSpPr txBox="1"/>
-                      <wps:spPr>
-                        <a:xfrm>
-                          <a:off x="0" y="0"/>
-                          <a:ext cx="3401060" cy="635"/>
-                        </a:xfrm>
-                        <a:prstGeom prst="rect">
-                          <a:avLst/>
-                        </a:prstGeom>
-                        <a:solidFill>
-                          <a:prstClr val="white"/>
-                        </a:solidFill>
-                        <a:ln>
-                          <a:noFill/>
-                        </a:ln>
-                        <a:effectLst/>
-                      </wps:spPr>
-                      <wps:txbx>
-                        <w:txbxContent>
-                          <w:p>
-                            <w:pPr>
-                              <w:pStyle w:val="Popis"/>
-                              <w:jc w:val="center"/>
-                              <w:rPr>
-                                <w:noProof/>
-                                <w:sz w:val="24"/>
-                              </w:rPr>
-                            </w:pPr>
-                            <w:bookmarkStart w:id="22" w:name="_Ref436300474"/>
-                            <w:r>
-                              <w:t xml:space="preserve">Obrázok </w:t>
-                            </w:r>
-                            <w:fldSimple w:instr=" SEQ Obrázok \* ARABIC ">
-                              <w:r>
-                                <w:rPr>
-                                  <w:noProof/>
-                                </w:rPr>
-                                <w:t>3</w:t>
-                              </w:r>
-                            </w:fldSimple>
-                            <w:bookmarkEnd w:id="22"/>
-                            <w:r>
-                              <w:rPr>
-                                <w:noProof/>
-                              </w:rPr>
-                              <w:t>:</w:t>
-                            </w:r>
-                            <w:r>
-                              <w:t xml:space="preserve"> Perceptrón </w:t>
-                            </w:r>
-                            <w:sdt>
-                              <w:sdtPr>
-                                <w:id w:val="-520391986"/>
-                                <w:citation/>
-                              </w:sdtPr>
-                              <w:sdtContent>
-                                <w:r>
-                                  <w:fldChar w:fldCharType="begin"/>
-                                </w:r>
-                                <w:r>
-                                  <w:instrText xml:space="preserve"> CITATION UNS02 \l 1051 </w:instrText>
-                                </w:r>
-                                <w:r>
-                                  <w:fldChar w:fldCharType="separate"/>
-                                </w:r>
-                                <w:r>
-                                  <w:rPr>
-                                    <w:noProof/>
-                                  </w:rPr>
-                                  <w:t>(7)</w:t>
-                                </w:r>
-                                <w:r>
-                                  <w:fldChar w:fldCharType="end"/>
-                                </w:r>
-                              </w:sdtContent>
-                            </w:sdt>
-                          </w:p>
-                        </w:txbxContent>
-                      </wps:txbx>
-                      <wps:bodyPr rot="0" spcFirstLastPara="0" vertOverflow="overflow" horzOverflow="overflow" vert="horz" wrap="square" lIns="0" tIns="0" rIns="0" bIns="0" numCol="1" spcCol="0" rtlCol="0" fromWordArt="0" anchor="t" anchorCtr="0" forceAA="0" compatLnSpc="1">
-                        <a:prstTxWarp prst="textNoShape">
-                          <a:avLst/>
-                        </a:prstTxWarp>
-                        <a:spAutoFit/>
-                      </wps:bodyPr>
-                    </wps:wsp>
-                  </a:graphicData>
-                </a:graphic>
-              </wp:anchor>
-            </w:drawing>
-          </mc:Choice>
-          <mc:Fallback>
-            <w:pict>
-              <v:shape w14:anchorId="56965E1F" id="Textové pole 7" o:spid="_x0000_s1034" type="#_x0000_t202" style="position:absolute;left:0;text-align:left;margin-left:0;margin-top:210.2pt;width:267.8pt;height:.05pt;z-index:251658752;visibility:visible;mso-wrap-style:square;mso-wrap-distance-left:9pt;mso-wrap-distance-top:0;mso-wrap-distance-right:9pt;mso-wrap-distance-bottom:0;mso-position-horizontal:center;mso-position-horizontal-relative:margin;mso-position-vertical:absolute;mso-position-vertical-relative:text;v-text-anchor:top" o:gfxdata="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" stroked="f">
-                <v:textbox style="mso-fit-shape-to-text:t" inset="0,0,0,0">
-                  <w:txbxContent>
-                    <w:p>
-                      <w:pPr>
-                        <w:pStyle w:val="Popis"/>
-                        <w:jc w:val="center"/>
-                        <w:rPr>
-                          <w:noProof/>
-                          <w:sz w:val="24"/>
-                        </w:rPr>
-                      </w:pPr>
-                      <w:bookmarkStart w:id="23" w:name="_Ref436300474"/>
-                      <w:r>
-                        <w:t xml:space="preserve">Obrázok </w:t>
-                      </w:r>
-                      <w:fldSimple w:instr=" SEQ Obrázok \* ARABIC ">
-                        <w:r>
-                          <w:rPr>
-                            <w:noProof/>
-                          </w:rPr>
-                          <w:t>3</w:t>
-                        </w:r>
-                      </w:fldSimple>
-                      <w:bookmarkEnd w:id="23"/>
-                      <w:r>
-                        <w:rPr>
-                          <w:noProof/>
-                        </w:rPr>
-                        <w:t>:</w:t>
-                      </w:r>
-                      <w:r>
-                        <w:t xml:space="preserve"> Perceptrón </w:t>
-                      </w:r>
-                      <w:sdt>
-                        <w:sdtPr>
-                          <w:id w:val="-520391986"/>
-                          <w:citation/>
-                        </w:sdtPr>
-                        <w:sdtContent>
-                          <w:r>
-                            <w:fldChar w:fldCharType="begin"/>
-                          </w:r>
-                          <w:r>
-                            <w:instrText xml:space="preserve"> CITATION UNS02 \l 1051 </w:instrText>
-                          </w:r>
-                          <w:r>
-                            <w:fldChar w:fldCharType="separate"/>
-                          </w:r>
-                          <w:r>
-                            <w:rPr>
-                              <w:noProof/>
-                            </w:rPr>
-                            <w:t>(7)</w:t>
-                          </w:r>
-                          <w:r>
-                            <w:fldChar w:fldCharType="end"/>
-                          </w:r>
-                        </w:sdtContent>
-                      </w:sdt>
-                    </w:p>
-                  </w:txbxContent>
-                </v:textbox>
-                <w10:wrap type="topAndBottom" anchorx="margin"/>
-              </v:shape>
-            </w:pict>
-          </mc:Fallback>
-        </mc:AlternateContent>
-      </w:r>
-      <w:r>
-        <w:rPr>
-          <w:noProof/>
-          <w:lang w:eastAsia="sk-SK"/>
-        </w:rPr>
-        <w:drawing>
-          <wp:anchor distT="0" distB="0" distL="114300" distR="114300" simplePos="0" relativeHeight="251657728" behindDoc="0" locked="0" layoutInCell="1" allowOverlap="1" wp14:anchorId="5C6D5258" wp14:editId="211BFB0C">
-            <wp:simplePos x="0" y="0"/>
-            <wp:positionH relativeFrom="margin">
-              <wp:posOffset>1217930</wp:posOffset>
-            </wp:positionH>
-            <wp:positionV relativeFrom="paragraph">
-              <wp:posOffset>1041664</wp:posOffset>
-            </wp:positionV>
-            <wp:extent cx="2833200" cy="1627200"/>
-            <wp:effectExtent l="0" t="0" r="5715" b="0"/>
-            <wp:wrapTopAndBottom/>
-            <wp:docPr id="6" name="Obrázok 6"/>
-            <wp:cNvGraphicFramePr>
-              <a:graphicFrameLocks xmlns:a="http://schemas.openxmlformats.org/drawingml/2006/main" noChangeAspect="1"/>
-            </wp:cNvGraphicFramePr>
-            <a:graphic xmlns:a="http://schemas.openxmlformats.org/drawingml/2006/main">
-              <a:graphicData uri="http://schemas.openxmlformats.org/drawingml/2006/picture">
-                <pic:pic xmlns:pic="http://schemas.openxmlformats.org/drawingml/2006/picture">
-                  <pic:nvPicPr>
-                    <pic:cNvPr id="6" name="perceptron.png"/>
-                    <pic:cNvPicPr/>
-                  </pic:nvPicPr>
-                  <pic:blipFill>
-                    <a:blip r:embed="rId11">
-                      <a:extLst>
-                        <a:ext uri="{28A0092B-C50C-407E-A947-70E740481C1C}">
-                          <a14:useLocalDpi xmlns:a14="http://schemas.microsoft.com/office/drawing/2010/main" val="0"/>
-                        </a:ext>
-                      </a:extLst>
-                    </a:blip>
-                    <a:stretch>
-                      <a:fillRect/>
-                    </a:stretch>
-                  </pic:blipFill>
-                  <pic:spPr>
-                    <a:xfrm>
-                      <a:off x="0" y="0"/>
-                      <a:ext cx="2833200" cy="1627200"/>
-                    </a:xfrm>
-                    <a:prstGeom prst="rect">
-                      <a:avLst/>
-                    </a:prstGeom>
-                  </pic:spPr>
-                </pic:pic>
-              </a:graphicData>
-            </a:graphic>
-            <wp14:sizeRelH relativeFrom="margin">
-              <wp14:pctWidth>0</wp14:pctWidth>
-            </wp14:sizeRelH>
-            <wp14:sizeRelV relativeFrom="margin">
-              <wp14:pctHeight>0</wp14:pctHeight>
-            </wp14:sizeRelV>
-          </wp:anchor>
-        </w:drawing>
-      </w:r>
-      <w:r>
         <w:t xml:space="preserve">kde premenná </w:t>
       </w:r>
       <w:r>
@@ -12984,7 +13061,7 @@
             <w:fldChar w:fldCharType="begin"/>
           </w:r>
           <w:r>
-            <w:instrText xml:space="preserve"> CITATION UNS02 \l 1051 </w:instrText>
+            <w:instrText xml:space="preserve">CITATION UNS02 \l 1051 </w:instrText>
           </w:r>
           <w:r>
             <w:fldChar w:fldCharType="separate"/>
@@ -13069,16 +13146,13 @@
         </w:numPr>
       </w:pPr>
       <w:r>
+        <w:lastRenderedPageBreak/>
         <w:t>Výstupná vrstva – neuróny tejto vrstvy prijímajú vstupné informácie z predchádzajúcej vrstvy ale výstup neurónov tejto vrstvy vyúsťuje do prostredia mimo neurónovej siete.</w:t>
       </w:r>
     </w:p>
     <w:p>
       <w:r>
-        <w:t xml:space="preserve">Neurónová sieť má jednu vstupnú a jednu výstupnú vrstvu. Skrytých vrstiev môže byť niekoľko. Neuróny dvoch vrstiev sú prepojené spôsobom „každý s každým“, </w:t>
-      </w:r>
-      <w:r>
-        <w:lastRenderedPageBreak/>
-        <w:t xml:space="preserve">čiže ak je vrstva M s počtom neurónov </w:t>
+        <w:t xml:space="preserve">Neurónová sieť má jednu vstupnú a jednu výstupnú vrstvu. Skrytých vrstiev môže byť niekoľko. Neuróny dvoch vrstiev sú prepojené spôsobom „každý s každým“, čiže ak je vrstva M s počtom neurónov </w:t>
       </w:r>
       <w:r>
         <w:rPr>
@@ -13142,7 +13216,7 @@
             <w:fldChar w:fldCharType="begin"/>
           </w:r>
           <w:r>
-            <w:instrText xml:space="preserve"> CITATION UNS01 \l 1051 </w:instrText>
+            <w:instrText xml:space="preserve">CITATION UNS01 \l 1051 </w:instrText>
           </w:r>
           <w:r>
             <w:fldChar w:fldCharType="separate"/>
@@ -13237,7 +13311,7 @@
             <w:fldChar w:fldCharType="begin"/>
           </w:r>
           <w:r>
-            <w:instrText xml:space="preserve"> CITATION UNS01 \l 1051 </w:instrText>
+            <w:instrText xml:space="preserve">CITATION UNS01 \l 1051 </w:instrText>
           </w:r>
           <w:r>
             <w:fldChar w:fldCharType="separate"/>
@@ -13294,7 +13368,7 @@
             <w:fldChar w:fldCharType="begin"/>
           </w:r>
           <w:r>
-            <w:instrText xml:space="preserve"> CITATION UNS02 \l 1051 </w:instrText>
+            <w:instrText xml:space="preserve">CITATION UNS02 \l 1051 </w:instrText>
           </w:r>
           <w:r>
             <w:fldChar w:fldCharType="separate"/>
@@ -13326,6 +13400,7 @@
     <w:p>
       <w:proofErr w:type="spellStart"/>
       <w:r>
+        <w:lastRenderedPageBreak/>
         <w:t>Daigne</w:t>
       </w:r>
       <w:proofErr w:type="spellEnd"/>
@@ -13439,7 +13514,6 @@
       </w:pPr>
       <w:proofErr w:type="spellStart"/>
       <w:r>
-        <w:lastRenderedPageBreak/>
         <w:t>Waveletová</w:t>
       </w:r>
       <w:proofErr w:type="spellEnd"/>
@@ -13600,7 +13674,15 @@
         </m:r>
       </m:oMath>
       <w:r>
-        <w:t xml:space="preserve"> mohla byť zatriedená ako wavelet, musí mať tieto tri vlastnosti</w:t>
+        <w:t xml:space="preserve"> mohla byť zatriedená ako </w:t>
+      </w:r>
+      <w:proofErr w:type="spellStart"/>
+      <w:r>
+        <w:t>wavelet</w:t>
+      </w:r>
+      <w:proofErr w:type="spellEnd"/>
+      <w:r>
+        <w:t>, musí mať tieto tri vlastnosti</w:t>
       </w:r>
       <w:r>
         <w:t xml:space="preserve"> </w:t>
@@ -13615,7 +13697,7 @@
             <w:fldChar w:fldCharType="begin"/>
           </w:r>
           <w:r>
-            <w:instrText xml:space="preserve"> CITATION Dav05 \l 1051 </w:instrText>
+            <w:instrText xml:space="preserve">CITATION Dav05 \l 1051 </w:instrText>
           </w:r>
           <w:r>
             <w:fldChar w:fldCharType="separate"/>
@@ -14100,7 +14182,21 @@
         <w:rPr>
           <w:rFonts w:eastAsiaTheme="minorEastAsia"/>
         </w:rPr>
-        <w:t xml:space="preserve">, ale druhá vlastnosť </w:t>
+        <w:t>, ale druhá vlast</w:t>
+      </w:r>
+      <w:proofErr w:type="spellStart"/>
+      <w:r>
+        <w:rPr>
+          <w:rFonts w:eastAsiaTheme="minorEastAsia"/>
+        </w:rPr>
+        <w:t>nosť</w:t>
+      </w:r>
+      <w:proofErr w:type="spellEnd"/>
+      <w:r>
+        <w:rPr>
+          <w:rFonts w:eastAsiaTheme="minorEastAsia"/>
+        </w:rPr>
+        <w:t xml:space="preserve"> </w:t>
       </w:r>
       <w:r>
         <w:rPr>
@@ -14134,21 +14230,7 @@
         <w:rPr>
           <w:rFonts w:eastAsiaTheme="minorEastAsia"/>
         </w:rPr>
-        <w:t xml:space="preserve"> môže byť zrekonštruovaný z jeho súvislej </w:t>
-      </w:r>
-      <w:proofErr w:type="spellStart"/>
-      <w:r>
-        <w:rPr>
-          <w:rFonts w:eastAsiaTheme="minorEastAsia"/>
-        </w:rPr>
-        <w:t>waveletovej</w:t>
-      </w:r>
-      <w:proofErr w:type="spellEnd"/>
-      <w:r>
-        <w:rPr>
-          <w:rFonts w:eastAsiaTheme="minorEastAsia"/>
-        </w:rPr>
-        <w:t xml:space="preserve"> transformácie </w:t>
+        <w:t xml:space="preserve"> môže byť zrekonštruovaný z jeho súvislej waveletovej transformácie </w:t>
       </w:r>
       <w:sdt>
         <w:sdtPr>
@@ -14169,7 +14251,7 @@
             <w:rPr>
               <w:rFonts w:eastAsiaTheme="minorEastAsia"/>
             </w:rPr>
-            <w:instrText xml:space="preserve"> CITATION Dav05 \l 1051 </w:instrText>
+            <w:instrText xml:space="preserve">CITATION Dav05 \l 1051 </w:instrText>
           </w:r>
           <w:r>
             <w:rPr>
@@ -14237,7 +14319,14 @@
         <w:rPr>
           <w:rFonts w:eastAsiaTheme="minorEastAsia"/>
         </w:rPr>
-        <w:t xml:space="preserve">WNS pozostávajú z doprednej neurónovej siete s jedným alebo viacerými vstupmi, s jednou skrytou vrstvou neurónov, ktorých aktivačné funkcie sú </w:t>
+        <w:t xml:space="preserve">WNS pozostávajú z doprednej neurónovej siete s jedným alebo </w:t>
+      </w:r>
+      <w:r>
+        <w:rPr>
+          <w:rFonts w:eastAsiaTheme="minorEastAsia"/>
+        </w:rPr>
+        <w:lastRenderedPageBreak/>
+        <w:t xml:space="preserve">viacerými vstupmi, s jednou skrytou vrstvou neurónov, ktorých aktivačné funkcie sú </w:t>
       </w:r>
       <w:proofErr w:type="spellStart"/>
       <w:r>
@@ -14273,7 +14362,6 @@
         <w:rPr>
           <w:rFonts w:eastAsiaTheme="minorEastAsia"/>
         </w:rPr>
-        <w:lastRenderedPageBreak/>
         <w:t xml:space="preserve">WNS sú použiteľné na odhad funkcií, kedy môžu byť natrénované na sérii hodnôt funkcie, k výpočtu očakávaných hodnôt funkcie pre daný vstup. </w:t>
       </w:r>
       <w:r>
@@ -14411,7 +14499,7 @@
             <w:fldChar w:fldCharType="begin"/>
           </w:r>
           <w:r>
-            <w:instrText xml:space="preserve"> CITATION Mar11 \l 1051 </w:instrText>
+            <w:instrText xml:space="preserve">CITATION Mar11 \l 1051 </w:instrText>
           </w:r>
           <w:r>
             <w:fldChar w:fldCharType="separate"/>
@@ -14437,32 +14525,344 @@
       <w:r>
         <w:t xml:space="preserve">Metóda SVM bola pôvodne používaná na rozoznávanie vzorov a binárnu klasifikáciu, ale princípy jej fungovania môžu byť ľahko rozšírené pre regresiu a predikciu časových radov. SVM dosahuje dobré výsledky pre nelineárne problémy, pričom nepotrebuje poznať štruktúru dát, čo je výhodou pri predikcii nelineárnych časových radov. </w:t>
       </w:r>
+      <w:r>
+        <w:t xml:space="preserve">SVM sa používa iba zriedka, hoci majú veľa teoretických výhod pre klasifikačné aj regresné úlohy. </w:t>
+      </w:r>
+      <w:sdt>
+        <w:sdtPr>
+          <w:id w:val="1399402830"/>
+          <w:citation/>
+        </w:sdtPr>
+        <w:sdtContent>
+          <w:r>
+            <w:fldChar w:fldCharType="begin"/>
+          </w:r>
+          <w:r>
+            <w:instrText xml:space="preserve">CITATION Thi03 \l 1051 </w:instrText>
+          </w:r>
+          <w:r>
+            <w:fldChar w:fldCharType="separate"/>
+          </w:r>
+          <w:r>
+            <w:rPr>
+              <w:noProof/>
+            </w:rPr>
+            <w:t>(10)</w:t>
+          </w:r>
+          <w:r>
+            <w:fldChar w:fldCharType="end"/>
+          </w:r>
+        </w:sdtContent>
+      </w:sdt>
     </w:p>
     <w:p>
-      <w:pPr>
-        <w:pStyle w:val="Nadpis3"/>
-      </w:pPr>
-      <w:r>
-        <w:t>Náhodné lesy stromov</w:t>
+      <w:proofErr w:type="spellStart"/>
+      <w:r>
+        <w:t>Thissen</w:t>
+      </w:r>
+      <w:proofErr w:type="spellEnd"/>
+      <w:r>
+        <w:t xml:space="preserve"> a kolektív </w:t>
+      </w:r>
+      <w:sdt>
+        <w:sdtPr>
+          <w:id w:val="-1044748026"/>
+          <w:citation/>
+        </w:sdtPr>
+        <w:sdtContent>
+          <w:r>
+            <w:fldChar w:fldCharType="begin"/>
+          </w:r>
+          <w:r>
+            <w:instrText xml:space="preserve">CITATION Thi03 \l 1051 </w:instrText>
+          </w:r>
+          <w:r>
+            <w:fldChar w:fldCharType="separate"/>
+          </w:r>
+          <w:r>
+            <w:rPr>
+              <w:noProof/>
+            </w:rPr>
+            <w:t>(10)</w:t>
+          </w:r>
+          <w:r>
+            <w:fldChar w:fldCharType="end"/>
+          </w:r>
+        </w:sdtContent>
+      </w:sdt>
+      <w:r>
+        <w:t xml:space="preserve"> píšu, že pri zložitejšej trénovacej množine určenej na porovnanie výsledkov SVM model dosiahol lepšie výsledky pri predikcii časových radov ako ARMA model a vo väčšine prípadov aj lepšie výsledky ako </w:t>
+      </w:r>
+      <w:proofErr w:type="spellStart"/>
+      <w:r>
+        <w:t>Elmanova</w:t>
+      </w:r>
+      <w:proofErr w:type="spellEnd"/>
+      <w:r>
+        <w:t xml:space="preserve"> </w:t>
+      </w:r>
+      <w:r>
+        <w:lastRenderedPageBreak/>
+        <w:t xml:space="preserve">neurónová sieť. Pri použití menšej trénovacej množiny, ktorá obsahovala len desatinu dát boli výsledky SVM a ARMA modelov rovnako dobré ale </w:t>
+      </w:r>
+      <w:proofErr w:type="spellStart"/>
+      <w:r>
+        <w:t>Elmanovu</w:t>
+      </w:r>
+      <w:proofErr w:type="spellEnd"/>
+      <w:r>
+        <w:t xml:space="preserve"> neurónovú sieť nebolo možné použiť pre predikciu časového radu.</w:t>
       </w:r>
     </w:p>
     <w:p>
       <w:pPr>
-        <w:pStyle w:val="nespracovane"/>
-      </w:pPr>
-      <w:r>
-        <w:t xml:space="preserve">Na vytvorenie stromu sú rôzne prístupy. </w:t>
+        <w:pStyle w:val="Nadpis3"/>
+      </w:pPr>
+      <w:r>
+        <w:t>Náhodné lesy</w:t>
+      </w:r>
+      <w:r>
+        <w:t xml:space="preserve"> klasifikačných alebo regresných</w:t>
+      </w:r>
+      <w:r>
+        <w:t xml:space="preserve"> stromov</w:t>
+      </w:r>
+    </w:p>
+    <w:p>
+      <w:r>
+        <w:t xml:space="preserve">Náhodné lesy sú kombináciou stromových </w:t>
       </w:r>
       <w:proofErr w:type="spellStart"/>
       <w:r>
-        <w:t>Random</w:t>
+        <w:t>prediktorov</w:t>
       </w:r>
       <w:proofErr w:type="spellEnd"/>
       <w:r>
-        <w:t xml:space="preserve"> všetko</w:t>
-      </w:r>
-      <w:bookmarkStart w:id="24" w:name="_GoBack"/>
-      <w:bookmarkEnd w:id="24"/>
+        <w:t xml:space="preserve"> takých, že každý strom je založený na náhodnej vzorke z vektora hodnôt a s rovnakým rozdelením pre všetky stromy v lese. Tento princíp môže byť aplikovaný aj na regresiu. </w:t>
+      </w:r>
+      <w:sdt>
+        <w:sdtPr>
+          <w:id w:val="1835875286"/>
+          <w:citation/>
+        </w:sdtPr>
+        <w:sdtContent>
+          <w:r>
+            <w:fldChar w:fldCharType="begin"/>
+          </w:r>
+          <w:r>
+            <w:instrText xml:space="preserve"> CITATION Bre01 \l 1051 </w:instrText>
+          </w:r>
+          <w:r>
+            <w:fldChar w:fldCharType="separate"/>
+          </w:r>
+          <w:r>
+            <w:rPr>
+              <w:noProof/>
+            </w:rPr>
+            <w:t>(11)</w:t>
+          </w:r>
+          <w:r>
+            <w:fldChar w:fldCharType="end"/>
+          </w:r>
+        </w:sdtContent>
+      </w:sdt>
+    </w:p>
+    <w:p>
+      <w:r>
+        <w:t xml:space="preserve">Teóriu náhodných lesov predstavil </w:t>
+      </w:r>
+      <w:proofErr w:type="spellStart"/>
+      <w:r>
+        <w:t>Breiman</w:t>
+      </w:r>
+      <w:proofErr w:type="spellEnd"/>
+      <w:r>
+        <w:t xml:space="preserve"> </w:t>
+      </w:r>
+      <w:sdt>
+        <w:sdtPr>
+          <w:id w:val="206303009"/>
+          <w:citation/>
+        </w:sdtPr>
+        <w:sdtContent>
+          <w:r>
+            <w:fldChar w:fldCharType="begin"/>
+          </w:r>
+          <w:r>
+            <w:instrText xml:space="preserve"> CITATION Bre01 \l 1051 </w:instrText>
+          </w:r>
+          <w:r>
+            <w:fldChar w:fldCharType="separate"/>
+          </w:r>
+          <w:r>
+            <w:rPr>
+              <w:noProof/>
+            </w:rPr>
+            <w:t>(11)</w:t>
+          </w:r>
+          <w:r>
+            <w:fldChar w:fldCharType="end"/>
+          </w:r>
+        </w:sdtContent>
+      </w:sdt>
+      <w:r>
+        <w:t xml:space="preserve"> aj s metódou </w:t>
+      </w:r>
+      <w:proofErr w:type="spellStart"/>
+      <w:r>
+        <w:rPr>
+          <w:i/>
+        </w:rPr>
+        <w:t>bagging</w:t>
+      </w:r>
+      <w:proofErr w:type="spellEnd"/>
+      <w:r>
+        <w:t>-u</w:t>
+      </w:r>
+      <w:r>
+        <w:t xml:space="preserve"> klasifikačných stromov</w:t>
+      </w:r>
+      <w:r>
+        <w:t xml:space="preserve">, kedy stromy nasledovné stromy nezávisia od predchádzajúcich stromov a každý je nezávisle skonštruovaný zo vzorky z množiny dát. </w:t>
+      </w:r>
+      <w:proofErr w:type="spellStart"/>
+      <w:r>
+        <w:t>Breiman</w:t>
+      </w:r>
+      <w:proofErr w:type="spellEnd"/>
+      <w:r>
+        <w:t xml:space="preserve"> navrhol náhodné lesy, ktoré </w:t>
+      </w:r>
+      <w:r>
+        <w:t xml:space="preserve">pridávajú ďalšiu vrstvu náhodnosti do metódy </w:t>
+      </w:r>
+      <w:proofErr w:type="spellStart"/>
+      <w:r>
+        <w:t>bagging</w:t>
+      </w:r>
+      <w:proofErr w:type="spellEnd"/>
+      <w:r>
+        <w:t xml:space="preserve">-u. Okrem konštrukcie každého stromu z inej vzorky dát náhodné lesy menia spôsob ako sú klasifikačné alebo regresné stromy konštruované. V klasických stromoch je každý uzol rozdelený najlepším možným rozdelením </w:t>
+      </w:r>
+      <w:r>
+        <w:t xml:space="preserve">medzi všetkými premennými. V náhodných lesoch je každý uzol rozdelený najlepším rozdelením medzi podmnožinou </w:t>
+      </w:r>
+      <w:proofErr w:type="spellStart"/>
+      <w:r>
+        <w:t>prediktorov</w:t>
+      </w:r>
+      <w:proofErr w:type="spellEnd"/>
+      <w:r>
+        <w:t xml:space="preserve">, ktorá je náhodne vybraná pri danom uzle. Táto kontra-intuitívna stratégia dosahuje veľmi dobré výsledky v porovnaní s mnohými inými metódami klasifikácie ako SVM a UNS, a je odolná voči pretrénovaniu. </w:t>
+      </w:r>
+      <w:r>
+        <w:t>Výsledná predikovaná hodnota je vybraná agregáciou predikcií jednotlivých stromov. Pri klasifikácii je vybraná väčšinová (najpočetnejšia) výstupná hodnota a pri regresii je vybraný priemer z hodnôt.</w:t>
+      </w:r>
+      <w:r>
+        <w:t xml:space="preserve"> </w:t>
+      </w:r>
+      <w:sdt>
+        <w:sdtPr>
+          <w:id w:val="448198809"/>
+          <w:citation/>
+        </w:sdtPr>
+        <w:sdtContent>
+          <w:r>
+            <w:fldChar w:fldCharType="begin"/>
+          </w:r>
+          <w:r>
+            <w:instrText xml:space="preserve">CITATION Lia02 \l 1051 </w:instrText>
+          </w:r>
+          <w:r>
+            <w:fldChar w:fldCharType="separate"/>
+          </w:r>
+          <w:r>
+            <w:rPr>
+              <w:noProof/>
+            </w:rPr>
+            <w:t>(12)</w:t>
+          </w:r>
+          <w:r>
+            <w:fldChar w:fldCharType="end"/>
+          </w:r>
+        </w:sdtContent>
+      </w:sdt>
+      <w:r>
+        <w:t xml:space="preserve"> </w:t>
+      </w:r>
+    </w:p>
+    <w:p>
+      <w:r>
+        <w:t xml:space="preserve">V Španielsku použili kvantilové regresné lesy, ktoré sú založené na </w:t>
+      </w:r>
+      <w:proofErr w:type="spellStart"/>
+      <w:r>
+        <w:t>Breimanových</w:t>
+      </w:r>
+      <w:proofErr w:type="spellEnd"/>
+      <w:r>
+        <w:t xml:space="preserve"> náhodných lesoch. </w:t>
+      </w:r>
+      <w:proofErr w:type="spellStart"/>
+      <w:r>
+        <w:t>Kvantily</w:t>
+      </w:r>
+      <w:proofErr w:type="spellEnd"/>
+      <w:r>
+        <w:t xml:space="preserve"> dávajú viac informácií </w:t>
+      </w:r>
+      <w:r>
+        <w:t xml:space="preserve">o rozložení výstupných hodnôt ako o funkcii </w:t>
+      </w:r>
+      <w:proofErr w:type="spellStart"/>
+      <w:r>
+        <w:t>prediktorov</w:t>
+      </w:r>
+      <w:proofErr w:type="spellEnd"/>
+      <w:r>
+        <w:t xml:space="preserve"> než o samotnom priemere. S použitím tejto metódy implementovali model, ktorý predikoval dennú produkciu so strednou chybou menšou než 1</w:t>
+      </w:r>
+      <w:r>
+        <w:t>,</w:t>
+      </w:r>
+      <w:r>
+        <w:t>3%</w:t>
+      </w:r>
+      <w:r>
+        <w:t xml:space="preserve"> a s celkovou priemernou absolútnou chybou menšou než 9,5%</w:t>
+      </w:r>
+      <w:r>
+        <w:t xml:space="preserve">. </w:t>
+      </w:r>
+      <w:sdt>
+        <w:sdtPr>
+          <w:id w:val="1865327029"/>
+          <w:citation/>
+        </w:sdtPr>
+        <w:sdtContent>
+          <w:r>
+            <w:fldChar w:fldCharType="begin"/>
+          </w:r>
+          <w:r>
+            <w:instrText xml:space="preserve"> CITATION Alm15 \l 1051 </w:instrText>
+          </w:r>
+          <w:r>
+            <w:fldChar w:fldCharType="separate"/>
+          </w:r>
+          <w:r>
+            <w:rPr>
+              <w:noProof/>
+            </w:rPr>
+            <w:t>(13)</w:t>
+          </w:r>
+          <w:r>
+            <w:fldChar w:fldCharType="end"/>
+          </w:r>
+        </w:sdtContent>
+      </w:sdt>
+      <w:r>
+        <w:t xml:space="preserve"> </w:t>
+      </w:r>
     </w:p>
     <w:p>
       <w:pPr>
@@ -14486,8 +14886,13 @@
         </w:numPr>
       </w:pPr>
       <w:r>
-        <w:lastRenderedPageBreak/>
-        <w:t>Trénovaciu množinu – obsahuje údaje, na ktorých sa model natrénuje (nastavia sa hodnoty váh (UNS)).</w:t>
+        <w:t>Trénovaciu množinu – obsahuje údaje, na ktorých sa model natr</w:t>
+      </w:r>
+      <w:r>
+        <w:t>énuje (nastavia sa hodnoty váh perceptrónov UNS</w:t>
+      </w:r>
+      <w:r>
+        <w:t>).</w:t>
       </w:r>
     </w:p>
     <w:p>
@@ -14499,6 +14904,7 @@
         </w:numPr>
       </w:pPr>
       <w:r>
+        <w:lastRenderedPageBreak/>
         <w:t>Testovaciu množinu – obsahuje údaje, na ktorých sa overí schopnosť modelu odhadnúť predikovanú hodnotu.</w:t>
       </w:r>
     </w:p>
@@ -14511,99 +14917,402 @@
       <w:pPr>
         <w:pStyle w:val="Nadpis2"/>
       </w:pPr>
-      <w:bookmarkStart w:id="25" w:name="_Toc442538814"/>
+      <w:bookmarkStart w:id="24" w:name="_Toc442538814"/>
       <w:r>
         <w:t>Fyzikálne</w:t>
       </w:r>
       <w:r>
         <w:t xml:space="preserve"> metódy</w:t>
+      </w:r>
+      <w:bookmarkEnd w:id="24"/>
+    </w:p>
+    <w:p>
+      <w:r>
+        <w:t>Pri fyzikálnych metódach predikčné modely predikujú výstupné hodnoty počítaním rovníc opisujúcich fyzikálne zákony a vzťahy medzi vstupnými parametrami. Fyzikálne predikčné modely na predikciu produkcie FVE sa implementujú na mieru pre konkrétnu FVE podľa charakteristiky fotovoltaických panelov elektrárne a vstupných hodnôt ako predpovedaná hodnota GHO</w:t>
+      </w:r>
+      <w:r>
+        <w:t xml:space="preserve"> a teplota vzduchu alebo teplota zadnej strany fotovoltaických panelov, respektíve teplota buniek fotovoltaických panelov</w:t>
+      </w:r>
+      <w:r>
+        <w:t xml:space="preserve"> pre dan</w:t>
+      </w:r>
+      <w:r>
+        <w:t xml:space="preserve">ý časový interval, pre ktorý má model predikovať výslednú hodnotu. </w:t>
+      </w:r>
+    </w:p>
+    <w:p>
+      <w:r>
+        <w:t xml:space="preserve">Fyzikálne modely sú veľmi presné po správnej implementácii na mieru danej FVE ale sú náchylné na chyby v predikcii vstupných parametrov ako GHO. </w:t>
+      </w:r>
+      <w:r>
+        <w:t xml:space="preserve">Z tohto dôvodu </w:t>
+      </w:r>
+      <w:r>
+        <w:t>sa</w:t>
+      </w:r>
+      <w:r>
+        <w:t xml:space="preserve"> pri fyzikálnych modeloch často využíva </w:t>
+      </w:r>
+      <w:r>
+        <w:t>dodatočné spracovanie výstupu</w:t>
+      </w:r>
+      <w:r>
+        <w:t xml:space="preserve"> </w:t>
+      </w:r>
+      <w:r>
+        <w:t xml:space="preserve">nazývané </w:t>
+      </w:r>
+      <w:proofErr w:type="spellStart"/>
+      <w:r>
+        <w:rPr>
+          <w:i/>
+        </w:rPr>
+        <w:t>postprocessing</w:t>
+      </w:r>
+      <w:proofErr w:type="spellEnd"/>
+      <w:r>
+        <w:t>.</w:t>
+      </w:r>
+      <w:r>
+        <w:t xml:space="preserve"> </w:t>
+      </w:r>
+    </w:p>
+    <w:p>
+      <w:r>
+        <w:t>Fyzikálnym modelom pre predikciu celkového stavu atmosféry a teda aj potrebných vstupných údajov pre predikciu produkcie FVE ako teplota, oblačnosť alebo aj GHO je</w:t>
+      </w:r>
+      <w:r>
+        <w:t xml:space="preserve"> model numerickej predpovede počasia (NPP).</w:t>
+      </w:r>
+    </w:p>
+    <w:p>
+      <w:pPr>
+        <w:pStyle w:val="Nadpis3"/>
+      </w:pPr>
+      <w:bookmarkStart w:id="25" w:name="_Ref442536912"/>
+      <w:r>
+        <w:t>Modely numerickej predpovede počasia</w:t>
       </w:r>
       <w:bookmarkEnd w:id="25"/>
     </w:p>
     <w:p>
       <w:r>
-        <w:t>Pri fyzikálnych metódach predikčné modely predikujú výstupné hodnoty počítaním rovníc opisujúcich fyzikálne zákony a vzťahy medzi vstupnými parametrami. Fyzikálne predikčné modely na predikciu produkcie FVE sa implementujú na mieru pre konkrétnu FVE podľa charakteristiky fotovoltaických panelov elektrárne a vstupných hodnôt ako predpovedaná hodnota GHO</w:t>
-      </w:r>
-      <w:r>
-        <w:t xml:space="preserve"> a teplota vzduchu alebo teplota zadnej strany fotovoltaických panelov, respektíve teplota buniek fotovoltaických panelov</w:t>
-      </w:r>
-      <w:r>
-        <w:t xml:space="preserve"> pre dan</w:t>
-      </w:r>
-      <w:r>
-        <w:t xml:space="preserve">ý časový interval, pre ktorý má model predikovať výslednú hodnotu. </w:t>
-      </w:r>
-    </w:p>
-    <w:p>
-      <w:r>
-        <w:t xml:space="preserve">Fyzikálne modely sú veľmi presné po správnej implementácii na mieru danej FVE ale sú náchylné na chyby v predikcii vstupných parametrov ako GHO. </w:t>
-      </w:r>
-      <w:r>
-        <w:t xml:space="preserve">Z tohto dôvodu </w:t>
-      </w:r>
-      <w:r>
-        <w:t>sa</w:t>
-      </w:r>
-      <w:r>
-        <w:t xml:space="preserve"> pri fyzikálnych modeloch často využíva </w:t>
-      </w:r>
-      <w:r>
-        <w:t>dodatočné spracovanie výstupu</w:t>
-      </w:r>
+        <w:t xml:space="preserve">Modely NPP sa všeobecne používajú na predikciu stavu atmosféry až na 15 dní dopredu. Časový vývoj stavu atmosféry je modelovaný základnými diferenčnými rovnicami, ktoré popisujú fyzikálne zákony vládnuce počasiu. Začiatočné podmienky sú získavané z celosvetového pozorovania a v prvom kroku je budúci stav atmosféry vypočítaný globálnym NPP modelom. Globálne NPP v súčasnosti fungujú v asi pätnástich spoločnostiach poskytujúcich predpoveď počasia. Vlastné globálne modely NPP majú napríklad US National </w:t>
+      </w:r>
+      <w:proofErr w:type="spellStart"/>
+      <w:r>
+        <w:t>Oceanic</w:t>
+      </w:r>
+      <w:proofErr w:type="spellEnd"/>
+      <w:r>
+        <w:t xml:space="preserve"> and </w:t>
+      </w:r>
+      <w:proofErr w:type="spellStart"/>
+      <w:r>
+        <w:t>Atmospheric</w:t>
+      </w:r>
+      <w:proofErr w:type="spellEnd"/>
       <w:r>
         <w:t xml:space="preserve"> </w:t>
       </w:r>
-      <w:r>
-        <w:t xml:space="preserve">nazývané </w:t>
-      </w:r>
       <w:proofErr w:type="spellStart"/>
       <w:r>
-        <w:rPr>
-          <w:i/>
-        </w:rPr>
-        <w:t>postprocessing</w:t>
+        <w:t>Administration</w:t>
       </w:r>
       <w:proofErr w:type="spellEnd"/>
       <w:r>
-        <w:t>.</w:t>
-      </w:r>
+        <w:t xml:space="preserve"> (NOAA) a </w:t>
+      </w:r>
+      <w:proofErr w:type="spellStart"/>
+      <w:r>
+        <w:t>European</w:t>
+      </w:r>
+      <w:proofErr w:type="spellEnd"/>
+      <w:r>
+        <w:t xml:space="preserve"> Centre </w:t>
+      </w:r>
+      <w:proofErr w:type="spellStart"/>
+      <w:r>
+        <w:t>for</w:t>
+      </w:r>
+      <w:proofErr w:type="spellEnd"/>
       <w:r>
         <w:t xml:space="preserve"> </w:t>
       </w:r>
-    </w:p>
-    <w:p>
-      <w:r>
-        <w:t>Fyzikálnym modelom pre predikciu celkového stavu atmosféry a teda aj potrebných vstupných údajov pre predikciu produkcie FVE ako teplota, oblačnosť alebo aj GHO je</w:t>
-      </w:r>
-      <w:r>
-        <w:t xml:space="preserve"> model numerickej predpovede počasia (NPP).</w:t>
-      </w:r>
-    </w:p>
-    <w:p>
-      <w:pPr>
-        <w:pStyle w:val="Nadpis3"/>
-      </w:pPr>
-      <w:bookmarkStart w:id="26" w:name="_Ref442536912"/>
+      <w:proofErr w:type="spellStart"/>
+      <w:r>
+        <w:t>Medium-Range</w:t>
+      </w:r>
+      <w:proofErr w:type="spellEnd"/>
+      <w:r>
+        <w:t xml:space="preserve"> </w:t>
+      </w:r>
+      <w:proofErr w:type="spellStart"/>
+      <w:r>
+        <w:t>Weather</w:t>
+      </w:r>
+      <w:proofErr w:type="spellEnd"/>
+      <w:r>
+        <w:t xml:space="preserve"> </w:t>
+      </w:r>
+      <w:proofErr w:type="spellStart"/>
+      <w:r>
+        <w:t>Forecasts</w:t>
+      </w:r>
+      <w:proofErr w:type="spellEnd"/>
+      <w:r>
+        <w:t xml:space="preserve"> (ECMWF). Vlastný globálny </w:t>
+      </w:r>
       <w:r>
         <w:lastRenderedPageBreak/>
-        <w:t>Modely numerickej predpovede počasia</w:t>
-      </w:r>
-      <w:bookmarkEnd w:id="26"/>
-    </w:p>
-    <w:p>
+        <w:t>NPP majú aj v Japonsku. ECMWF v súčasnosti poskytuje najkvalitnejšie strednodobé a dlhodobé mete</w:t>
+      </w:r>
+      <w:r>
+        <w:t>orologické predpovede na svete</w:t>
+      </w:r>
+      <w:r>
+        <w:t xml:space="preserve">, ako je aj vidieť na obrázku </w:t>
+      </w:r>
+      <w:r>
+        <w:t>(</w:t>
+      </w:r>
+      <w:r>
+        <w:t>viď</w:t>
+      </w:r>
+      <w:r>
+        <w:t xml:space="preserve"> </w:t>
+      </w:r>
       <w:r>
         <w:rPr>
           <w:noProof/>
           <w:lang w:eastAsia="sk-SK"/>
         </w:rPr>
+        <mc:AlternateContent>
+          <mc:Choice Requires="wps">
+            <w:drawing>
+              <wp:anchor distT="0" distB="0" distL="114300" distR="114300" simplePos="0" relativeHeight="251654656" behindDoc="0" locked="0" layoutInCell="1" allowOverlap="1" wp14:anchorId="7507E5C4" wp14:editId="13F325F7">
+                <wp:simplePos x="0" y="0"/>
+                <wp:positionH relativeFrom="margin">
+                  <wp:posOffset>408305</wp:posOffset>
+                </wp:positionH>
+                <wp:positionV relativeFrom="paragraph">
+                  <wp:posOffset>3488690</wp:posOffset>
+                </wp:positionV>
+                <wp:extent cx="4448175" cy="635"/>
+                <wp:effectExtent l="0" t="0" r="9525" b="0"/>
+                <wp:wrapTopAndBottom/>
+                <wp:docPr id="23" name="Textové pole 23"/>
+                <wp:cNvGraphicFramePr/>
+                <a:graphic xmlns:a="http://schemas.openxmlformats.org/drawingml/2006/main">
+                  <a:graphicData uri="http://schemas.microsoft.com/office/word/2010/wordprocessingShape">
+                    <wps:wsp>
+                      <wps:cNvSpPr txBox="1"/>
+                      <wps:spPr>
+                        <a:xfrm>
+                          <a:off x="0" y="0"/>
+                          <a:ext cx="4448175" cy="635"/>
+                        </a:xfrm>
+                        <a:prstGeom prst="rect">
+                          <a:avLst/>
+                        </a:prstGeom>
+                        <a:solidFill>
+                          <a:prstClr val="white"/>
+                        </a:solidFill>
+                        <a:ln>
+                          <a:noFill/>
+                        </a:ln>
+                        <a:effectLst/>
+                      </wps:spPr>
+                      <wps:txbx>
+                        <w:txbxContent>
+                          <w:p>
+                            <w:pPr>
+                              <w:pStyle w:val="Popis"/>
+                              <w:rPr>
+                                <w:sz w:val="24"/>
+                              </w:rPr>
+                            </w:pPr>
+                            <w:bookmarkStart w:id="26" w:name="_Ref437094290"/>
+                            <w:r>
+                              <w:t xml:space="preserve">Obrázok </w:t>
+                            </w:r>
+                            <w:r>
+                              <w:fldChar w:fldCharType="begin"/>
+                            </w:r>
+                            <w:r>
+                              <w:instrText xml:space="preserve"> SEQ Obrázok \* ARABIC </w:instrText>
+                            </w:r>
+                            <w:r>
+                              <w:fldChar w:fldCharType="separate"/>
+                            </w:r>
+                            <w:r>
+                              <w:rPr>
+                                <w:noProof/>
+                              </w:rPr>
+                              <w:t>4</w:t>
+                            </w:r>
+                            <w:r>
+                              <w:rPr>
+                                <w:noProof/>
+                              </w:rPr>
+                              <w:fldChar w:fldCharType="end"/>
+                            </w:r>
+                            <w:bookmarkEnd w:id="26"/>
+                            <w:r>
+                              <w:rPr>
+                                <w:noProof/>
+                              </w:rPr>
+                              <w:t xml:space="preserve">: </w:t>
+                            </w:r>
+                            <w:r>
+                              <w:t>Porovnanie odmocniny zo strednej kvadratickej chyby (RMSE) pre trojdňovú (nižšie) a päťdňovú (vyššie) predpoveď</w:t>
+                            </w:r>
+                            <w:r>
+                              <w:t xml:space="preserve"> </w:t>
+                            </w:r>
+                            <w:sdt>
+                              <w:sdtPr>
+                                <w:id w:val="1491682267"/>
+                                <w:citation/>
+                              </w:sdtPr>
+                              <w:sdtContent>
+                                <w:r>
+                                  <w:fldChar w:fldCharType="begin"/>
+                                </w:r>
+                                <w:r>
+                                  <w:instrText xml:space="preserve"> CITATION FEI \l 1051 </w:instrText>
+                                </w:r>
+                                <w:r>
+                                  <w:fldChar w:fldCharType="separate"/>
+                                </w:r>
+                                <w:r>
+                                  <w:rPr>
+                                    <w:noProof/>
+                                  </w:rPr>
+                                  <w:t>(3)</w:t>
+                                </w:r>
+                                <w:r>
+                                  <w:fldChar w:fldCharType="end"/>
+                                </w:r>
+                              </w:sdtContent>
+                            </w:sdt>
+                            <w:bookmarkStart w:id="27" w:name="_GoBack"/>
+                            <w:bookmarkEnd w:id="27"/>
+                          </w:p>
+                        </w:txbxContent>
+                      </wps:txbx>
+                      <wps:bodyPr rot="0" spcFirstLastPara="0" vertOverflow="overflow" horzOverflow="overflow" vert="horz" wrap="square" lIns="0" tIns="0" rIns="0" bIns="0" numCol="1" spcCol="0" rtlCol="0" fromWordArt="0" anchor="t" anchorCtr="0" forceAA="0" compatLnSpc="1">
+                        <a:prstTxWarp prst="textNoShape">
+                          <a:avLst/>
+                        </a:prstTxWarp>
+                        <a:spAutoFit/>
+                      </wps:bodyPr>
+                    </wps:wsp>
+                  </a:graphicData>
+                </a:graphic>
+              </wp:anchor>
+            </w:drawing>
+          </mc:Choice>
+          <mc:Fallback>
+            <w:pict>
+              <v:shape w14:anchorId="7507E5C4" id="Textové pole 23" o:spid="_x0000_s1035" type="#_x0000_t202" style="position:absolute;left:0;text-align:left;margin-left:32.15pt;margin-top:274.7pt;width:350.25pt;height:.05pt;z-index:251654656;visibility:visible;mso-wrap-style:square;mso-wrap-distance-left:9pt;mso-wrap-distance-top:0;mso-wrap-distance-right:9pt;mso-wrap-distance-bottom:0;mso-position-horizontal:absolute;mso-position-horizontal-relative:margin;mso-position-vertical:absolute;mso-position-vertical-relative:text;v-text-anchor:top" o:gfxdata="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" stroked="f">
+                <v:textbox style="mso-fit-shape-to-text:t" inset="0,0,0,0">
+                  <w:txbxContent>
+                    <w:p>
+                      <w:pPr>
+                        <w:pStyle w:val="Popis"/>
+                        <w:rPr>
+                          <w:sz w:val="24"/>
+                        </w:rPr>
+                      </w:pPr>
+                      <w:bookmarkStart w:id="28" w:name="_Ref437094290"/>
+                      <w:r>
+                        <w:t xml:space="preserve">Obrázok </w:t>
+                      </w:r>
+                      <w:r>
+                        <w:fldChar w:fldCharType="begin"/>
+                      </w:r>
+                      <w:r>
+                        <w:instrText xml:space="preserve"> SEQ Obrázok \* ARABIC </w:instrText>
+                      </w:r>
+                      <w:r>
+                        <w:fldChar w:fldCharType="separate"/>
+                      </w:r>
+                      <w:r>
+                        <w:rPr>
+                          <w:noProof/>
+                        </w:rPr>
+                        <w:t>4</w:t>
+                      </w:r>
+                      <w:r>
+                        <w:rPr>
+                          <w:noProof/>
+                        </w:rPr>
+                        <w:fldChar w:fldCharType="end"/>
+                      </w:r>
+                      <w:bookmarkEnd w:id="28"/>
+                      <w:r>
+                        <w:rPr>
+                          <w:noProof/>
+                        </w:rPr>
+                        <w:t xml:space="preserve">: </w:t>
+                      </w:r>
+                      <w:r>
+                        <w:t>Porovnanie odmocniny zo strednej kvadratickej chyby (RMSE) pre trojdňovú (nižšie) a päťdňovú (vyššie) predpoveď</w:t>
+                      </w:r>
+                      <w:r>
+                        <w:t xml:space="preserve"> </w:t>
+                      </w:r>
+                      <w:sdt>
+                        <w:sdtPr>
+                          <w:id w:val="1491682267"/>
+                          <w:citation/>
+                        </w:sdtPr>
+                        <w:sdtContent>
+                          <w:r>
+                            <w:fldChar w:fldCharType="begin"/>
+                          </w:r>
+                          <w:r>
+                            <w:instrText xml:space="preserve"> CITATION FEI \l 1051 </w:instrText>
+                          </w:r>
+                          <w:r>
+                            <w:fldChar w:fldCharType="separate"/>
+                          </w:r>
+                          <w:r>
+                            <w:rPr>
+                              <w:noProof/>
+                            </w:rPr>
+                            <w:t>(3)</w:t>
+                          </w:r>
+                          <w:r>
+                            <w:fldChar w:fldCharType="end"/>
+                          </w:r>
+                        </w:sdtContent>
+                      </w:sdt>
+                      <w:bookmarkStart w:id="29" w:name="_GoBack"/>
+                      <w:bookmarkEnd w:id="29"/>
+                    </w:p>
+                  </w:txbxContent>
+                </v:textbox>
+                <w10:wrap type="topAndBottom" anchorx="margin"/>
+              </v:shape>
+            </w:pict>
+          </mc:Fallback>
+        </mc:AlternateContent>
+      </w:r>
+      <w:r>
+        <w:rPr>
+          <w:noProof/>
+          <w:lang w:eastAsia="sk-SK"/>
+        </w:rPr>
         <w:drawing>
-          <wp:anchor distT="0" distB="0" distL="114300" distR="114300" simplePos="0" relativeHeight="251652608" behindDoc="0" locked="0" layoutInCell="1" allowOverlap="1" wp14:anchorId="7EF22F5F" wp14:editId="274B044F">
+          <wp:anchor distT="0" distB="0" distL="114300" distR="114300" simplePos="0" relativeHeight="251652608" behindDoc="0" locked="0" layoutInCell="1" allowOverlap="1" wp14:anchorId="7EF22F5F" wp14:editId="50C440B4">
             <wp:simplePos x="0" y="0"/>
             <wp:positionH relativeFrom="margin">
-              <wp:align>center</wp:align>
+              <wp:posOffset>522605</wp:posOffset>
             </wp:positionH>
             <wp:positionV relativeFrom="paragraph">
-              <wp:posOffset>2894019</wp:posOffset>
+              <wp:posOffset>828675</wp:posOffset>
             </wp:positionV>
             <wp:extent cx="4226560" cy="2551430"/>
             <wp:effectExtent l="0" t="0" r="2540" b="1270"/>
@@ -14653,265 +15362,31 @@
         </w:drawing>
       </w:r>
       <w:r>
+        <w:fldChar w:fldCharType="begin"/>
+      </w:r>
+      <w:r>
+        <w:instrText xml:space="preserve"> REF _Ref437094290 \h </w:instrText>
+      </w:r>
+      <w:r>
+        <w:fldChar w:fldCharType="separate"/>
+      </w:r>
+      <w:r>
+        <w:t xml:space="preserve">Obrázok </w:t>
+      </w:r>
+      <w:r>
         <w:rPr>
           <w:noProof/>
-          <w:lang w:eastAsia="sk-SK"/>
-        </w:rPr>
-        <mc:AlternateContent>
-          <mc:Choice Requires="wps">
-            <w:drawing>
-              <wp:anchor distT="0" distB="0" distL="114300" distR="114300" simplePos="0" relativeHeight="251654656" behindDoc="0" locked="0" layoutInCell="1" allowOverlap="1" wp14:anchorId="7507E5C4" wp14:editId="7715B81C">
-                <wp:simplePos x="0" y="0"/>
-                <wp:positionH relativeFrom="margin">
-                  <wp:align>center</wp:align>
-                </wp:positionH>
-                <wp:positionV relativeFrom="paragraph">
-                  <wp:posOffset>5492738</wp:posOffset>
-                </wp:positionV>
-                <wp:extent cx="4448175" cy="635"/>
-                <wp:effectExtent l="0" t="0" r="9525" b="0"/>
-                <wp:wrapTopAndBottom/>
-                <wp:docPr id="23" name="Textové pole 23"/>
-                <wp:cNvGraphicFramePr/>
-                <a:graphic xmlns:a="http://schemas.openxmlformats.org/drawingml/2006/main">
-                  <a:graphicData uri="http://schemas.microsoft.com/office/word/2010/wordprocessingShape">
-                    <wps:wsp>
-                      <wps:cNvSpPr txBox="1"/>
-                      <wps:spPr>
-                        <a:xfrm>
-                          <a:off x="0" y="0"/>
-                          <a:ext cx="4448175" cy="635"/>
-                        </a:xfrm>
-                        <a:prstGeom prst="rect">
-                          <a:avLst/>
-                        </a:prstGeom>
-                        <a:solidFill>
-                          <a:prstClr val="white"/>
-                        </a:solidFill>
-                        <a:ln>
-                          <a:noFill/>
-                        </a:ln>
-                        <a:effectLst/>
-                      </wps:spPr>
-                      <wps:txbx>
-                        <w:txbxContent>
-                          <w:p>
-                            <w:pPr>
-                              <w:pStyle w:val="Popis"/>
-                              <w:rPr>
-                                <w:sz w:val="24"/>
-                              </w:rPr>
-                            </w:pPr>
-                            <w:bookmarkStart w:id="27" w:name="_Ref437094290"/>
-                            <w:r>
-                              <w:t xml:space="preserve">Obrázok </w:t>
-                            </w:r>
-                            <w:fldSimple w:instr=" SEQ Obrázok \* ARABIC ">
-                              <w:r>
-                                <w:rPr>
-                                  <w:noProof/>
-                                </w:rPr>
-                                <w:t>4</w:t>
-                              </w:r>
-                            </w:fldSimple>
-                            <w:bookmarkEnd w:id="27"/>
-                            <w:r>
-                              <w:rPr>
-                                <w:noProof/>
-                              </w:rPr>
-                              <w:t xml:space="preserve">: </w:t>
-                            </w:r>
-                            <w:r>
-                              <w:t>Porovnanie odmocniny zo strednej kvadratickej chyby (RMSE) pre trojdňovú (nižšie) a päťdňovú (vyššie) predpoveď</w:t>
-                            </w:r>
-                            <w:r>
-                              <w:t xml:space="preserve"> </w:t>
-                            </w:r>
-                            <w:sdt>
-                              <w:sdtPr>
-                                <w:id w:val="1696890552"/>
-                                <w:citation/>
-                              </w:sdtPr>
-                              <w:sdtContent>
-                                <w:r>
-                                  <w:fldChar w:fldCharType="begin"/>
-                                </w:r>
-                                <w:r>
-                                  <w:instrText xml:space="preserve"> CITATION FEI \l 1051 </w:instrText>
-                                </w:r>
-                                <w:r>
-                                  <w:fldChar w:fldCharType="separate"/>
-                                </w:r>
-                                <w:r>
-                                  <w:rPr>
-                                    <w:noProof/>
-                                  </w:rPr>
-                                  <w:t>(3)</w:t>
-                                </w:r>
-                                <w:r>
-                                  <w:fldChar w:fldCharType="end"/>
-                                </w:r>
-                              </w:sdtContent>
-                            </w:sdt>
-                          </w:p>
-                        </w:txbxContent>
-                      </wps:txbx>
-                      <wps:bodyPr rot="0" spcFirstLastPara="0" vertOverflow="overflow" horzOverflow="overflow" vert="horz" wrap="square" lIns="0" tIns="0" rIns="0" bIns="0" numCol="1" spcCol="0" rtlCol="0" fromWordArt="0" anchor="t" anchorCtr="0" forceAA="0" compatLnSpc="1">
-                        <a:prstTxWarp prst="textNoShape">
-                          <a:avLst/>
-                        </a:prstTxWarp>
-                        <a:spAutoFit/>
-                      </wps:bodyPr>
-                    </wps:wsp>
-                  </a:graphicData>
-                </a:graphic>
-              </wp:anchor>
-            </w:drawing>
-          </mc:Choice>
-          <mc:Fallback>
-            <w:pict>
-              <v:shape w14:anchorId="7507E5C4" id="Textové pole 23" o:spid="_x0000_s1035" type="#_x0000_t202" style="position:absolute;left:0;text-align:left;margin-left:0;margin-top:432.5pt;width:350.25pt;height:.05pt;z-index:251654656;visibility:visible;mso-wrap-style:square;mso-wrap-distance-left:9pt;mso-wrap-distance-top:0;mso-wrap-distance-right:9pt;mso-wrap-distance-bottom:0;mso-position-horizontal:center;mso-position-horizontal-relative:margin;mso-position-vertical:absolute;mso-position-vertical-relative:text;v-text-anchor:top" o:gfxdata="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" stroked="f">
-                <v:textbox style="mso-fit-shape-to-text:t" inset="0,0,0,0">
-                  <w:txbxContent>
-                    <w:p>
-                      <w:pPr>
-                        <w:pStyle w:val="Popis"/>
-                        <w:rPr>
-                          <w:sz w:val="24"/>
-                        </w:rPr>
-                      </w:pPr>
-                      <w:bookmarkStart w:id="28" w:name="_Ref437094290"/>
-                      <w:r>
-                        <w:t xml:space="preserve">Obrázok </w:t>
-                      </w:r>
-                      <w:fldSimple w:instr=" SEQ Obrázok \* ARABIC ">
-                        <w:r>
-                          <w:rPr>
-                            <w:noProof/>
-                          </w:rPr>
-                          <w:t>4</w:t>
-                        </w:r>
-                      </w:fldSimple>
-                      <w:bookmarkEnd w:id="28"/>
-                      <w:r>
-                        <w:rPr>
-                          <w:noProof/>
-                        </w:rPr>
-                        <w:t xml:space="preserve">: </w:t>
-                      </w:r>
-                      <w:r>
-                        <w:t>Porovnanie odmocniny zo strednej kvadratickej chyby (RMSE) pre trojdňovú (nižšie) a päťdňovú (vyššie) predpoveď</w:t>
-                      </w:r>
-                      <w:r>
-                        <w:t xml:space="preserve"> </w:t>
-                      </w:r>
-                      <w:sdt>
-                        <w:sdtPr>
-                          <w:id w:val="1696890552"/>
-                          <w:citation/>
-                        </w:sdtPr>
-                        <w:sdtContent>
-                          <w:r>
-                            <w:fldChar w:fldCharType="begin"/>
-                          </w:r>
-                          <w:r>
-                            <w:instrText xml:space="preserve"> CITATION FEI \l 1051 </w:instrText>
-                          </w:r>
-                          <w:r>
-                            <w:fldChar w:fldCharType="separate"/>
-                          </w:r>
-                          <w:r>
-                            <w:rPr>
-                              <w:noProof/>
-                            </w:rPr>
-                            <w:t>(3)</w:t>
-                          </w:r>
-                          <w:r>
-                            <w:fldChar w:fldCharType="end"/>
-                          </w:r>
-                        </w:sdtContent>
-                      </w:sdt>
-                    </w:p>
-                  </w:txbxContent>
-                </v:textbox>
-                <w10:wrap type="topAndBottom" anchorx="margin"/>
-              </v:shape>
-            </w:pict>
-          </mc:Fallback>
-        </mc:AlternateContent>
-      </w:r>
-      <w:r>
-        <w:t xml:space="preserve">Modely NPP sa všeobecne používajú na predikciu stavu atmosféry až na 15 dní dopredu. Časový vývoj stavu atmosféry je modelovaný základnými diferenčnými rovnicami, ktoré popisujú fyzikálne zákony vládnuce počasiu. Začiatočné podmienky sú získavané z celosvetového pozorovania a v prvom kroku je budúci stav atmosféry vypočítaný globálnym NPP modelom. Globálne NPP v súčasnosti fungujú v asi pätnástich spoločnostiach poskytujúcich predpoveď počasia. Vlastné globálne modely NPP majú napríklad US National </w:t>
-      </w:r>
-      <w:proofErr w:type="spellStart"/>
-      <w:r>
-        <w:t>Oceanic</w:t>
-      </w:r>
-      <w:proofErr w:type="spellEnd"/>
-      <w:r>
-        <w:t xml:space="preserve"> and </w:t>
-      </w:r>
-      <w:proofErr w:type="spellStart"/>
-      <w:r>
-        <w:t>Atmospheric</w:t>
-      </w:r>
-      <w:proofErr w:type="spellEnd"/>
+        </w:rPr>
+        <w:t>4</w:t>
+      </w:r>
+      <w:r>
+        <w:fldChar w:fldCharType="end"/>
+      </w:r>
+      <w:r>
+        <w:t>)</w:t>
+      </w:r>
       <w:r>
         <w:t xml:space="preserve"> </w:t>
-      </w:r>
-      <w:proofErr w:type="spellStart"/>
-      <w:r>
-        <w:t>Administration</w:t>
-      </w:r>
-      <w:proofErr w:type="spellEnd"/>
-      <w:r>
-        <w:t xml:space="preserve"> (NOAA) a </w:t>
-      </w:r>
-      <w:proofErr w:type="spellStart"/>
-      <w:r>
-        <w:t>European</w:t>
-      </w:r>
-      <w:proofErr w:type="spellEnd"/>
-      <w:r>
-        <w:t xml:space="preserve"> Centre </w:t>
-      </w:r>
-      <w:proofErr w:type="spellStart"/>
-      <w:r>
-        <w:t>for</w:t>
-      </w:r>
-      <w:proofErr w:type="spellEnd"/>
-      <w:r>
-        <w:t xml:space="preserve"> </w:t>
-      </w:r>
-      <w:proofErr w:type="spellStart"/>
-      <w:r>
-        <w:t>Medium-Range</w:t>
-      </w:r>
-      <w:proofErr w:type="spellEnd"/>
-      <w:r>
-        <w:t xml:space="preserve"> </w:t>
-      </w:r>
-      <w:proofErr w:type="spellStart"/>
-      <w:r>
-        <w:t>Weather</w:t>
-      </w:r>
-      <w:proofErr w:type="spellEnd"/>
-      <w:r>
-        <w:t xml:space="preserve"> </w:t>
-      </w:r>
-      <w:proofErr w:type="spellStart"/>
-      <w:r>
-        <w:t>Forecasts</w:t>
-      </w:r>
-      <w:proofErr w:type="spellEnd"/>
-      <w:r>
-        <w:t xml:space="preserve"> (ECMWF). Vlastný globálny NPP majú aj v Japonsku. ECMWF v súčasnosti poskytuje najkvalitnejšie strednodobé a dlhodobé mete</w:t>
-      </w:r>
-      <w:r>
-        <w:t>orologické predpovede na svete</w:t>
-      </w:r>
-      <w:r>
-        <w:t xml:space="preserve">, ako je aj vidieť na obrázku z </w:t>
       </w:r>
       <w:sdt>
         <w:sdtPr>
@@ -14940,42 +15415,6 @@
         </w:sdtContent>
       </w:sdt>
       <w:r>
-        <w:t xml:space="preserve"> </w:t>
-      </w:r>
-      <w:r>
-        <w:t>(</w:t>
-      </w:r>
-      <w:r>
-        <w:t>viď</w:t>
-      </w:r>
-      <w:r>
-        <w:t xml:space="preserve"> </w:t>
-      </w:r>
-      <w:r>
-        <w:fldChar w:fldCharType="begin"/>
-      </w:r>
-      <w:r>
-        <w:instrText xml:space="preserve"> REF _Ref437094290 \h </w:instrText>
-      </w:r>
-      <w:r>
-        <w:fldChar w:fldCharType="separate"/>
-      </w:r>
-      <w:r>
-        <w:t xml:space="preserve">Obrázok </w:t>
-      </w:r>
-      <w:r>
-        <w:rPr>
-          <w:noProof/>
-        </w:rPr>
-        <w:t>4</w:t>
-      </w:r>
-      <w:r>
-        <w:fldChar w:fldCharType="end"/>
-      </w:r>
-      <w:r>
-        <w:t>)</w:t>
-      </w:r>
-      <w:r>
         <w:t>.</w:t>
       </w:r>
     </w:p>
@@ -15040,11 +15479,7 @@
         <w:t xml:space="preserve"> </w:t>
       </w:r>
       <w:r>
-        <w:t xml:space="preserve">za účelom modelovania špecifických lokálnych efektov a vlastností konkrétnych oblastí ako </w:t>
-      </w:r>
-      <w:r>
-        <w:lastRenderedPageBreak/>
-        <w:t xml:space="preserve">nížiny a pohoria, kde je rozlíšenie na niekoľko kilometrov skresľujúce, alebo môže byť </w:t>
+        <w:t xml:space="preserve">za účelom modelovania špecifických lokálnych efektov a vlastností konkrétnych oblastí ako nížiny a pohoria, kde je rozlíšenie na niekoľko kilometrov skresľujúce, alebo môže byť </w:t>
       </w:r>
       <w:proofErr w:type="spellStart"/>
       <w:r>
@@ -15069,14 +15504,14 @@
       <w:pPr>
         <w:pStyle w:val="Nadpis2"/>
       </w:pPr>
-      <w:bookmarkStart w:id="29" w:name="_Toc442538815"/>
+      <w:bookmarkStart w:id="30" w:name="_Toc442538815"/>
       <w:r>
         <w:t>Hybridné m</w:t>
       </w:r>
       <w:r>
         <w:t>etódy</w:t>
       </w:r>
-      <w:bookmarkEnd w:id="29"/>
+      <w:bookmarkEnd w:id="30"/>
     </w:p>
     <w:p>
       <w:r>
@@ -15101,7 +15536,11 @@
         <w:t>Veľmi často používanou</w:t>
       </w:r>
       <w:r>
-        <w:t xml:space="preserve"> k</w:t>
+        <w:t xml:space="preserve"> </w:t>
+      </w:r>
+      <w:r>
+        <w:lastRenderedPageBreak/>
+        <w:t>k</w:t>
       </w:r>
       <w:r>
         <w:t xml:space="preserve">ombináciou je </w:t>
@@ -15367,21 +15806,21 @@
       <w:pPr>
         <w:pStyle w:val="Nadpis1"/>
       </w:pPr>
-      <w:bookmarkStart w:id="30" w:name="_Ref435559892"/>
-      <w:bookmarkStart w:id="31" w:name="_Ref436077951"/>
-      <w:bookmarkStart w:id="32" w:name="_Ref436077954"/>
-      <w:bookmarkStart w:id="33" w:name="_Toc442538816"/>
+      <w:bookmarkStart w:id="31" w:name="_Ref435559892"/>
+      <w:bookmarkStart w:id="32" w:name="_Ref436077951"/>
+      <w:bookmarkStart w:id="33" w:name="_Ref436077954"/>
+      <w:bookmarkStart w:id="34" w:name="_Toc442538816"/>
       <w:r>
         <w:lastRenderedPageBreak/>
         <w:t>Metriky presnosti predikci</w:t>
       </w:r>
-      <w:bookmarkEnd w:id="30"/>
+      <w:bookmarkEnd w:id="31"/>
       <w:r>
         <w:t>e</w:t>
       </w:r>
-      <w:bookmarkEnd w:id="31"/>
       <w:bookmarkEnd w:id="32"/>
       <w:bookmarkEnd w:id="33"/>
+      <w:bookmarkEnd w:id="34"/>
     </w:p>
     <w:p>
       <w:r>
@@ -15424,7 +15863,7 @@
             <w:rPr>
               <w:noProof/>
             </w:rPr>
-            <w:t>(10)</w:t>
+            <w:t>(14)</w:t>
           </w:r>
           <w:r>
             <w:fldChar w:fldCharType="end"/>
@@ -16756,7 +17195,7 @@
             <w:rPr>
               <w:noProof/>
             </w:rPr>
-            <w:t>(10)</w:t>
+            <w:t>(14)</w:t>
           </w:r>
           <w:r>
             <w:fldChar w:fldCharType="end"/>
@@ -16958,7 +17397,7 @@
               <w:rFonts w:eastAsiaTheme="minorEastAsia"/>
               <w:noProof/>
             </w:rPr>
-            <w:t>(10)</w:t>
+            <w:t>(14)</w:t>
           </w:r>
           <w:r>
             <w:rPr>
@@ -17070,7 +17509,7 @@
       <w:pPr>
         <w:pStyle w:val="Nadpis1"/>
       </w:pPr>
-      <w:bookmarkStart w:id="34" w:name="_Toc442538817"/>
+      <w:bookmarkStart w:id="35" w:name="_Toc442538817"/>
       <w:r>
         <w:lastRenderedPageBreak/>
         <w:t xml:space="preserve">Predikcia výroby </w:t>
@@ -17078,7 +17517,7 @@
       <w:r>
         <w:t>elektriny fotovoltaickými elektrárňami</w:t>
       </w:r>
-      <w:bookmarkEnd w:id="34"/>
+      <w:bookmarkEnd w:id="35"/>
     </w:p>
     <w:p>
       <w:r>
@@ -17204,7 +17643,7 @@
             <w:rPr>
               <w:noProof/>
             </w:rPr>
-            <w:t>(10)</w:t>
+            <w:t>(14)</w:t>
           </w:r>
           <w:r>
             <w:fldChar w:fldCharType="end"/>
@@ -17235,11 +17674,11 @@
       <w:pPr>
         <w:pStyle w:val="Nadpis2"/>
       </w:pPr>
-      <w:bookmarkStart w:id="35" w:name="_Toc442538818"/>
+      <w:bookmarkStart w:id="36" w:name="_Toc442538818"/>
       <w:r>
         <w:t>Predikcia globálneho horizontálneho ožiarenia</w:t>
       </w:r>
-      <w:bookmarkEnd w:id="35"/>
+      <w:bookmarkEnd w:id="36"/>
     </w:p>
     <w:p>
       <w:r>
@@ -17372,12 +17811,11 @@
         <w:t xml:space="preserve">Modely spracovávajúce satelitné snímky dokážu zachytiť väčšiu oblasť a môžu preto sledovať pohyb oblačnosti na väčšom priestore po dlhší čas. Modely spracovávajúce snímky oblohy získané z povrchu Zeme nedokážu sledovať tak veľký priestor. Prakticky nevidia oblačnosť vzdialenú viac než 30 minút (závisí od rýchlosti pohybu oblačnosti). Majú ale vyššie priestorové a časové rozlíšenie a majú schopnosť zaznamenať náhle zmeny. Preto sú presnejšie pre predikcie do časového horizontu 30 minút. Satelitné snímky sú najpresnejšie pre predikcie pre časový horizont 30 minút až 6 hodín. Pre predpovede na obdobie vzdialenejšie ako 6 hodín sú už potom presnejšie NPP modely. </w:t>
       </w:r>
     </w:p>
-    <w:p/>
     <w:p>
       <w:pPr>
         <w:pStyle w:val="Nadpis1"/>
       </w:pPr>
-      <w:bookmarkStart w:id="36" w:name="_Toc442538819"/>
+      <w:bookmarkStart w:id="37" w:name="_Toc442538819"/>
       <w:r>
         <w:lastRenderedPageBreak/>
         <w:t>R</w:t>
@@ -17388,7 +17826,7 @@
       <w:r>
         <w:t>e</w:t>
       </w:r>
-      <w:bookmarkEnd w:id="36"/>
+      <w:bookmarkEnd w:id="37"/>
     </w:p>
     <w:p>
       <w:r>
@@ -17405,11 +17843,11 @@
       <w:pPr>
         <w:pStyle w:val="Nadpis2"/>
       </w:pPr>
-      <w:bookmarkStart w:id="37" w:name="_Toc442538820"/>
+      <w:bookmarkStart w:id="38" w:name="_Toc442538820"/>
       <w:r>
         <w:t>Návrh riešenia</w:t>
       </w:r>
-      <w:bookmarkEnd w:id="37"/>
+      <w:bookmarkEnd w:id="38"/>
     </w:p>
     <w:p>
       <w:r>
@@ -17788,17 +18226,17 @@
       <w:pPr>
         <w:pStyle w:val="Nadpis1"/>
       </w:pPr>
-      <w:bookmarkStart w:id="38" w:name="_Toc442538821"/>
+      <w:bookmarkStart w:id="39" w:name="_Toc442538821"/>
       <w:r>
         <w:lastRenderedPageBreak/>
         <w:t>Zhodnotenie</w:t>
       </w:r>
-      <w:bookmarkEnd w:id="38"/>
+      <w:bookmarkEnd w:id="39"/>
       <w:r>
         <w:br w:type="page"/>
       </w:r>
     </w:p>
-    <w:bookmarkStart w:id="39" w:name="_Toc442538822" w:displacedByCustomXml="next"/>
+    <w:bookmarkStart w:id="40" w:name="_Toc442538822" w:displacedByCustomXml="next"/>
     <w:sdt>
       <w:sdtPr>
         <w:rPr>
@@ -17821,7 +18259,7 @@
           <w:r>
             <w:t>Zdroje</w:t>
           </w:r>
-          <w:bookmarkEnd w:id="39"/>
+          <w:bookmarkEnd w:id="40"/>
         </w:p>
         <w:sdt>
           <w:sdtPr>
@@ -17910,23 +18348,7 @@
                   <w:noProof/>
                   <w:lang w:val="en-US"/>
                 </w:rPr>
-                <w:t xml:space="preserve"> </w:t>
-              </w:r>
-              <w:r>
-                <w:rPr>
-                  <w:i/>
-                  <w:iCs/>
-                  <w:noProof/>
-                  <w:lang w:val="en-US"/>
-                </w:rPr>
-                <w:t xml:space="preserve">Predicting solar power production: irradiance forecasting models, applications and future prospects. </w:t>
-              </w:r>
-              <w:r>
-                <w:rPr>
-                  <w:noProof/>
-                  <w:lang w:val="en-US"/>
-                </w:rPr>
-                <w:t>s.l. : SEPA - solar electric power association, 2014.</w:t>
+                <w:t xml:space="preserve"> Predicting solar power production: irradiance forecasting models, applications and future prospects. s.l. : SEPA - solar electric power association, 2014.</w:t>
               </w:r>
             </w:p>
             <w:p>
@@ -18000,7 +18422,7 @@
                   <w:noProof/>
                   <w:lang w:val="en-US"/>
                 </w:rPr>
-                <w:t xml:space="preserve"> </w:t>
+                <w:t xml:space="preserve"> Review of solar irradiance forecasting methods and a proposition for small-scale insular grids. </w:t>
               </w:r>
               <w:r>
                 <w:rPr>
@@ -18009,57 +18431,62 @@
                   <w:noProof/>
                   <w:lang w:val="en-US"/>
                 </w:rPr>
-                <w:t xml:space="preserve">Review of solar irradiance forecasting methods and a proposition for small-scale insular grids. </w:t>
+                <w:t xml:space="preserve">Renewable and Sustainable Energy Reviews. </w:t>
               </w:r>
               <w:r>
                 <w:rPr>
                   <w:noProof/>
                   <w:lang w:val="en-US"/>
                 </w:rPr>
-                <w:t>s.l. : Elseiver, 2013.</w:t>
+                <w:t>2013, November 2013, pp. 65-76.</w:t>
               </w:r>
             </w:p>
             <w:p>
               <w:pPr>
                 <w:pStyle w:val="Bibliografia"/>
                 <w:rPr>
+                  <w:noProof/>
+                  <w:lang w:val="en-US"/>
+                </w:rPr>
+              </w:pPr>
+              <w:r>
+                <w:rPr>
+                  <w:noProof/>
+                  <w:lang w:val="en-US"/>
+                </w:rPr>
+                <w:t xml:space="preserve">5. </w:t>
+              </w:r>
+              <w:r>
+                <w:rPr>
+                  <w:b/>
+                  <w:bCs/>
+                  <w:noProof/>
+                  <w:lang w:val="en-US"/>
+                </w:rPr>
+                <w:t>Wei, William W. S.</w:t>
+              </w:r>
+              <w:r>
+                <w:rPr>
+                  <w:noProof/>
+                  <w:lang w:val="en-US"/>
+                </w:rPr>
+                <w:t xml:space="preserve"> </w:t>
+              </w:r>
+              <w:r>
+                <w:rPr>
                   <w:i/>
                   <w:iCs/>
                   <w:noProof/>
                   <w:lang w:val="en-US"/>
                 </w:rPr>
-              </w:pPr>
+                <w:t xml:space="preserve">Time series analysis: univariate and uultivariate methods. </w:t>
+              </w:r>
               <w:r>
                 <w:rPr>
                   <w:noProof/>
                   <w:lang w:val="en-US"/>
                 </w:rPr>
-                <w:t xml:space="preserve">5. </w:t>
-              </w:r>
-              <w:r>
-                <w:rPr>
-                  <w:b/>
-                  <w:bCs/>
-                  <w:noProof/>
-                  <w:lang w:val="en-US"/>
-                </w:rPr>
-                <w:t>Wei, William W. S.</w:t>
-              </w:r>
-              <w:r>
-                <w:rPr>
-                  <w:noProof/>
-                  <w:lang w:val="en-US"/>
-                </w:rPr>
-                <w:t xml:space="preserve"> </w:t>
-              </w:r>
-              <w:r>
-                <w:rPr>
-                  <w:i/>
-                  <w:iCs/>
-                  <w:noProof/>
-                  <w:lang w:val="en-US"/>
-                </w:rPr>
-                <w:t xml:space="preserve">Time series analysis: univariate and uultivariate methods. </w:t>
+                <w:t>s.l. : Pearson, 2006. ISBN 0-321-32216-9.</w:t>
               </w:r>
             </w:p>
             <w:p>
@@ -18067,15 +18494,41 @@
                 <w:pStyle w:val="Bibliografia"/>
                 <w:rPr>
                   <w:noProof/>
-                  <w:lang w:val="en-US"/>
                 </w:rPr>
               </w:pPr>
               <w:r>
                 <w:rPr>
                   <w:noProof/>
-                  <w:lang w:val="en-US"/>
-                </w:rPr>
-                <w:t>s.l. : Pearson, 2006. 0-321-32216-9.</w:t>
+                </w:rPr>
+                <w:t xml:space="preserve">6. </w:t>
+              </w:r>
+              <w:r>
+                <w:rPr>
+                  <w:b/>
+                  <w:bCs/>
+                  <w:noProof/>
+                </w:rPr>
+                <w:t>Sinčák, Peter a Andrejková, Gabriela.</w:t>
+              </w:r>
+              <w:r>
+                <w:rPr>
+                  <w:noProof/>
+                </w:rPr>
+                <w:t xml:space="preserve"> </w:t>
+              </w:r>
+              <w:r>
+                <w:rPr>
+                  <w:i/>
+                  <w:iCs/>
+                  <w:noProof/>
+                </w:rPr>
+                <w:t xml:space="preserve">Neurónové siete: inžiniersky prístup (1. diel). </w:t>
+              </w:r>
+              <w:r>
+                <w:rPr>
+                  <w:noProof/>
+                </w:rPr>
+                <w:t>Košice : ELFA-press, 1996. ISBN 80-88786-38-X.</w:t>
               </w:r>
             </w:p>
             <w:p>
@@ -18089,7 +18542,7 @@
                 <w:rPr>
                   <w:noProof/>
                 </w:rPr>
-                <w:t xml:space="preserve">6. </w:t>
+                <w:t xml:space="preserve">7. </w:t>
               </w:r>
               <w:r>
                 <w:rPr>
@@ -18097,13 +18550,13 @@
                   <w:bCs/>
                   <w:noProof/>
                 </w:rPr>
-                <w:t>Sinčák, Peter a Andrejková, Gabriela.</w:t>
+                <w:t>Beňušková, Ľubica.</w:t>
               </w:r>
               <w:r>
                 <w:rPr>
                   <w:noProof/>
                 </w:rPr>
-                <w:t xml:space="preserve"> </w:t>
+                <w:t xml:space="preserve"> Umelé neurónové siete. [aut. knihy] Pavol Návrat, a iní. </w:t>
               </w:r>
               <w:r>
                 <w:rPr>
@@ -18111,13 +18564,13 @@
                   <w:iCs/>
                   <w:noProof/>
                 </w:rPr>
-                <w:t xml:space="preserve">Neurónové siete: inžiniersky prístup (1. diel). </w:t>
+                <w:t xml:space="preserve">Umelá inteligencia. </w:t>
               </w:r>
               <w:r>
                 <w:rPr>
                   <w:noProof/>
                 </w:rPr>
-                <w:t>Košice : ELFA Press, 1996.</w:t>
+                <w:t>Bratislava : Vydavateľstvo STU, 2002.</w:t>
               </w:r>
             </w:p>
             <w:p>
@@ -18125,41 +18578,47 @@
                 <w:pStyle w:val="Bibliografia"/>
                 <w:rPr>
                   <w:noProof/>
+                  <w:lang w:val="en-US"/>
                 </w:rPr>
               </w:pPr>
               <w:r>
                 <w:rPr>
                   <w:noProof/>
-                </w:rPr>
-                <w:t xml:space="preserve">7. </w:t>
+                  <w:lang w:val="en-US"/>
+                </w:rPr>
+                <w:t xml:space="preserve">8. </w:t>
               </w:r>
               <w:r>
                 <w:rPr>
                   <w:b/>
                   <w:bCs/>
                   <w:noProof/>
-                </w:rPr>
-                <w:t>Beňušková, Ľubica.</w:t>
+                  <w:lang w:val="en-US"/>
+                </w:rPr>
+                <w:t>Veitch, David.</w:t>
               </w:r>
               <w:r>
                 <w:rPr>
                   <w:noProof/>
-                </w:rPr>
-                <w:t xml:space="preserve"> Umelé neurónové siete. [aut. knihy] Pavol Návrat. </w:t>
+                  <w:lang w:val="en-US"/>
+                </w:rPr>
+                <w:t xml:space="preserve"> </w:t>
               </w:r>
               <w:r>
                 <w:rPr>
                   <w:i/>
                   <w:iCs/>
                   <w:noProof/>
-                </w:rPr>
-                <w:t xml:space="preserve">Umelá inteligencia. </w:t>
+                  <w:lang w:val="en-US"/>
+                </w:rPr>
+                <w:t xml:space="preserve">Wavelet Neural Networks and their application in the study of dynamical systems. </w:t>
               </w:r>
               <w:r>
                 <w:rPr>
                   <w:noProof/>
-                </w:rPr>
-                <w:t>Bratislava : STU, 2002.</w:t>
+                  <w:lang w:val="en-US"/>
+                </w:rPr>
+                <w:t>Department of Mathematics, University of York. 2005. Dizertácia PhD.</w:t>
               </w:r>
             </w:p>
             <w:p>
@@ -18175,7 +18634,7 @@
                   <w:noProof/>
                   <w:lang w:val="en-US"/>
                 </w:rPr>
-                <w:t xml:space="preserve">8. </w:t>
+                <w:t xml:space="preserve">9. </w:t>
               </w:r>
               <w:r>
                 <w:rPr>
@@ -18184,14 +18643,14 @@
                   <w:noProof/>
                   <w:lang w:val="en-US"/>
                 </w:rPr>
-                <w:t>Veitch, David.</w:t>
+                <w:t>Maroco, João, et al.</w:t>
               </w:r>
               <w:r>
                 <w:rPr>
                   <w:noProof/>
                   <w:lang w:val="en-US"/>
                 </w:rPr>
-                <w:t xml:space="preserve"> </w:t>
+                <w:t xml:space="preserve"> Data mining methods in the prediction of Dementia: A real-data comparison of the accuracy, sensitivity and specificity of linear discriminant analysis, logistic regression, neural networks, support vector machines, classification trees and random forests. </w:t>
               </w:r>
               <w:r>
                 <w:rPr>
@@ -18200,14 +18659,14 @@
                   <w:noProof/>
                   <w:lang w:val="en-US"/>
                 </w:rPr>
-                <w:t xml:space="preserve">Wavelet Neural Networks and their application in the study of dynamical systems. </w:t>
+                <w:t xml:space="preserve">BMC Research Notes. </w:t>
               </w:r>
               <w:r>
                 <w:rPr>
                   <w:noProof/>
                   <w:lang w:val="en-US"/>
                 </w:rPr>
-                <w:t>s.l. : Department of Mathematics, University of York, 2005.</w:t>
+                <w:t>2011, 4:299.</w:t>
               </w:r>
             </w:p>
             <w:p>
@@ -18223,7 +18682,7 @@
                   <w:noProof/>
                   <w:lang w:val="en-US"/>
                 </w:rPr>
-                <w:t xml:space="preserve">9. </w:t>
+                <w:t xml:space="preserve">10. </w:t>
               </w:r>
               <w:r>
                 <w:rPr>
@@ -18232,7 +18691,7 @@
                   <w:noProof/>
                   <w:lang w:val="en-US"/>
                 </w:rPr>
-                <w:t>Maroco, João, et al.</w:t>
+                <w:t>Thissen, U., et al.</w:t>
               </w:r>
               <w:r>
                 <w:rPr>
@@ -18248,14 +18707,14 @@
                   <w:noProof/>
                   <w:lang w:val="en-US"/>
                 </w:rPr>
-                <w:t xml:space="preserve">Data mining methods in the prediction of Dementia: A real-data comparison of the accuracy, sensitivity and specificity of linear discriminant analysis, logistic regression, neural networks, support vector machines, classification trees and random forests. </w:t>
+                <w:t xml:space="preserve">Using support vector machines for time series prediction. </w:t>
               </w:r>
               <w:r>
                 <w:rPr>
                   <w:noProof/>
                   <w:lang w:val="en-US"/>
                 </w:rPr>
-                <w:t>s.l. : BMC Research Notes, 2011. 4:299.</w:t>
+                <w:t>s.l. : Chemometrics and Intelligent Laboratory Systems, 2003.</w:t>
               </w:r>
             </w:p>
             <w:p>
@@ -18271,7 +18730,7 @@
                   <w:noProof/>
                   <w:lang w:val="en-US"/>
                 </w:rPr>
-                <w:t xml:space="preserve">10. </w:t>
+                <w:t xml:space="preserve">11. </w:t>
               </w:r>
               <w:r>
                 <w:rPr>
@@ -18280,14 +18739,14 @@
                   <w:noProof/>
                   <w:lang w:val="en-US"/>
                 </w:rPr>
-                <w:t>Pelland, Sophie, et al.</w:t>
+                <w:t>Breiman, Leo.</w:t>
               </w:r>
               <w:r>
                 <w:rPr>
                   <w:noProof/>
                   <w:lang w:val="en-US"/>
                 </w:rPr>
-                <w:t xml:space="preserve"> </w:t>
+                <w:t xml:space="preserve"> Random Forests. </w:t>
               </w:r>
               <w:r>
                 <w:rPr>
@@ -18296,6 +18755,151 @@
                   <w:noProof/>
                   <w:lang w:val="en-US"/>
                 </w:rPr>
+                <w:t xml:space="preserve">Machine Learning. </w:t>
+              </w:r>
+              <w:r>
+                <w:rPr>
+                  <w:noProof/>
+                  <w:lang w:val="en-US"/>
+                </w:rPr>
+                <w:t>2001, 1, pp. 5-32.</w:t>
+              </w:r>
+            </w:p>
+            <w:p>
+              <w:pPr>
+                <w:pStyle w:val="Bibliografia"/>
+                <w:rPr>
+                  <w:noProof/>
+                  <w:lang w:val="en-US"/>
+                </w:rPr>
+              </w:pPr>
+              <w:r>
+                <w:rPr>
+                  <w:noProof/>
+                  <w:lang w:val="en-US"/>
+                </w:rPr>
+                <w:t xml:space="preserve">12. </w:t>
+              </w:r>
+              <w:r>
+                <w:rPr>
+                  <w:b/>
+                  <w:bCs/>
+                  <w:noProof/>
+                  <w:lang w:val="en-US"/>
+                </w:rPr>
+                <w:t>Liaw, Andy and Wiener, Matthew.</w:t>
+              </w:r>
+              <w:r>
+                <w:rPr>
+                  <w:noProof/>
+                  <w:lang w:val="en-US"/>
+                </w:rPr>
+                <w:t xml:space="preserve"> Classification and Regression by randomForest. </w:t>
+              </w:r>
+              <w:r>
+                <w:rPr>
+                  <w:i/>
+                  <w:iCs/>
+                  <w:noProof/>
+                  <w:lang w:val="en-US"/>
+                </w:rPr>
+                <w:t xml:space="preserve">R News. </w:t>
+              </w:r>
+              <w:r>
+                <w:rPr>
+                  <w:noProof/>
+                  <w:lang w:val="en-US"/>
+                </w:rPr>
+                <w:t>2002, 3, pp. 18-22.</w:t>
+              </w:r>
+            </w:p>
+            <w:p>
+              <w:pPr>
+                <w:pStyle w:val="Bibliografia"/>
+                <w:rPr>
+                  <w:noProof/>
+                  <w:lang w:val="en-US"/>
+                </w:rPr>
+              </w:pPr>
+              <w:r>
+                <w:rPr>
+                  <w:noProof/>
+                  <w:lang w:val="en-US"/>
+                </w:rPr>
+                <w:t xml:space="preserve">13. </w:t>
+              </w:r>
+              <w:r>
+                <w:rPr>
+                  <w:b/>
+                  <w:bCs/>
+                  <w:noProof/>
+                  <w:lang w:val="en-US"/>
+                </w:rPr>
+                <w:t>Almeida, Marcelo Pinho, Perpiñán, Oscar and Narvarte, Luis.</w:t>
+              </w:r>
+              <w:r>
+                <w:rPr>
+                  <w:noProof/>
+                  <w:lang w:val="en-US"/>
+                </w:rPr>
+                <w:t xml:space="preserve"> PV Power Forecast Using a Nonparametric PV Model. </w:t>
+              </w:r>
+              <w:r>
+                <w:rPr>
+                  <w:i/>
+                  <w:iCs/>
+                  <w:noProof/>
+                  <w:lang w:val="en-US"/>
+                </w:rPr>
+                <w:t xml:space="preserve">Solar Energy. </w:t>
+              </w:r>
+              <w:r>
+                <w:rPr>
+                  <w:noProof/>
+                  <w:lang w:val="en-US"/>
+                </w:rPr>
+                <w:t>2015, 115, pp. 354-368.</w:t>
+              </w:r>
+            </w:p>
+            <w:p>
+              <w:pPr>
+                <w:pStyle w:val="Bibliografia"/>
+                <w:rPr>
+                  <w:noProof/>
+                  <w:lang w:val="en-US"/>
+                </w:rPr>
+              </w:pPr>
+              <w:r>
+                <w:rPr>
+                  <w:noProof/>
+                  <w:lang w:val="en-US"/>
+                </w:rPr>
+                <w:lastRenderedPageBreak/>
+                <w:t xml:space="preserve">14. </w:t>
+              </w:r>
+              <w:r>
+                <w:rPr>
+                  <w:b/>
+                  <w:bCs/>
+                  <w:noProof/>
+                  <w:lang w:val="en-US"/>
+                </w:rPr>
+                <w:t>Pelland, Sophie, et al.</w:t>
+              </w:r>
+              <w:r>
+                <w:rPr>
+                  <w:noProof/>
+                  <w:lang w:val="en-US"/>
+                </w:rPr>
+                <w:t xml:space="preserve"> </w:t>
+              </w:r>
+              <w:r>
+                <w:rPr>
+                  <w:i/>
+                  <w:iCs/>
+                  <w:noProof/>
+                  <w:lang w:val="en-US"/>
+                </w:rPr>
                 <w:t xml:space="preserve">Photovoltaic and Solar Forecasting: State of the Art. </w:t>
               </w:r>
               <w:r>
@@ -18303,7 +18907,7 @@
                   <w:noProof/>
                   <w:lang w:val="en-US"/>
                 </w:rPr>
-                <w:t>s.l. : International energy agency, 2013. 978</w:t>
+                <w:t>s.l. : International energy agency, 2013. ISBN 978</w:t>
               </w:r>
               <w:r>
                 <w:rPr>
@@ -18452,7 +19056,7 @@
           <w:rPr>
             <w:noProof/>
           </w:rPr>
-          <w:t>24</w:t>
+          <w:t>25</w:t>
         </w:r>
         <w:r>
           <w:fldChar w:fldCharType="end"/>
@@ -20301,7 +20905,7 @@
     <w:uiPriority w:val="9"/>
     <w:unhideWhenUsed/>
     <w:qFormat/>
-    <w:rsid w:val="007B2AC2"/>
+    <w:rsid w:val="00E45084"/>
     <w:pPr>
       <w:keepNext/>
       <w:keepLines/>
@@ -20316,6 +20920,7 @@
       <w:rFonts w:eastAsiaTheme="majorEastAsia" w:cstheme="majorBidi"/>
       <w:b/>
       <w:color w:val="000000" w:themeColor="text1"/>
+      <w:sz w:val="26"/>
       <w:szCs w:val="24"/>
     </w:rPr>
   </w:style>
@@ -20536,12 +21141,12 @@
     <w:basedOn w:val="Predvolenpsmoodseku"/>
     <w:link w:val="Nadpis3"/>
     <w:uiPriority w:val="9"/>
-    <w:rsid w:val="007B2AC2"/>
+    <w:rsid w:val="00E45084"/>
     <w:rPr>
       <w:rFonts w:ascii="Times New Roman" w:eastAsiaTheme="majorEastAsia" w:hAnsi="Times New Roman" w:cstheme="majorBidi"/>
       <w:b/>
       <w:color w:val="000000" w:themeColor="text1"/>
-      <w:sz w:val="24"/>
+      <w:sz w:val="26"/>
       <w:szCs w:val="24"/>
     </w:rPr>
   </w:style>
@@ -21237,59 +21842,118 @@
 <file path=customXml/item1.xml><?xml version="1.0" encoding="utf-8"?>
 <b:Sources xmlns:b="http://schemas.openxmlformats.org/officeDocument/2006/bibliography" xmlns="http://schemas.openxmlformats.org/officeDocument/2006/bibliography" SelectedStyle="\ISO690Nmerical.XSL" StyleName="ISO 690 – Číselný odkaz" Version="1987">
   <b:Source>
-    <b:Tag>math01</b:Tag>
+    <b:Tag>FEI</b:Tag>
+    <b:SourceType>Report</b:SourceType>
+    <b:Guid>{16580D87-3A4E-40C2-BE01-C1E9B48C123A}</b:Guid>
+    <b:LCID>sk-SK</b:LCID>
+    <b:Author>
+      <b:Author>
+        <b:Corporate>Fakulta elektrotechniky a informatiky, Slovenská technická univerzita v Bratislave</b:Corporate>
+      </b:Author>
+    </b:Author>
+    <b:Title>Analýza možnosti predpovedania výroby elektrickej energie z fotovoltických elektrárni</b:Title>
+    <b:City>Bratislava</b:City>
+    <b:RefOrder>3</b:RefOrder>
+  </b:Source>
+  <b:Source>
+    <b:Tag>Morvova</b:Tag>
     <b:SourceType>Book</b:SourceType>
-    <b:Guid>{32139272-216A-477F-B8B7-14583DA3D40B}</b:Guid>
-    <b:Title>Time series analysis: univariate and uultivariate methods</b:Title>
-    <b:Year>2006</b:Year>
-    <b:Publisher>Pearson</b:Publisher>
-    <b:StandardNumber>0-321-32216-9</b:StandardNumber>
-    <b:LCID>en-US</b:LCID>
+    <b:Guid>{2832C7FF-75B9-4544-A343-0758F972C126}</b:Guid>
     <b:Author>
       <b:Author>
         <b:NameList>
           <b:Person>
-            <b:Last>Wei</b:Last>
-            <b:First>William</b:First>
-            <b:Middle>W. S.</b:Middle>
+            <b:Last>Morvová</b:Last>
+            <b:First>Marcela</b:First>
           </b:Person>
         </b:NameList>
       </b:Author>
     </b:Author>
-    <b:RefOrder>5</b:RefOrder>
+    <b:Title>Princípy metód a využitie obnoviteľných zdrojov energie</b:Title>
+    <b:Year>2008</b:Year>
+    <b:City>Bratislava</b:City>
+    <b:Publisher>Knižničné a edičné centrum FMFI UK</b:Publisher>
+    <b:StandardNumber>978-80-89186-28-0</b:StandardNumber>
+    <b:RefOrder>1</b:RefOrder>
   </b:Source>
   <b:Source>
-    <b:Tag>UNS01</b:Tag>
-    <b:SourceType>Book</b:SourceType>
-    <b:Guid>{551C7FD6-080E-4757-830A-BFD8AE9B847F}</b:Guid>
-    <b:Title>Neurónové siete: inžiniersky prístup (1. diel)</b:Title>
-    <b:Year>1996</b:Year>
-    <b:City>Košice</b:City>
-    <b:Publisher>ELFA Press</b:Publisher>
+    <b:Tag>Thi03</b:Tag>
+    <b:SourceType>Report</b:SourceType>
+    <b:Guid>{ABB53F10-30A9-453D-988F-F2FADB308AC9}</b:Guid>
+    <b:Title>Using support vector machines for time series prediction</b:Title>
+    <b:Year>2003</b:Year>
+    <b:Publisher>Chemometrics and Intelligent Laboratory Systems</b:Publisher>
     <b:Author>
       <b:Author>
         <b:NameList>
           <b:Person>
-            <b:Last>Sinčák</b:Last>
-            <b:First>Peter</b:First>
+            <b:Last>Thissen</b:Last>
+            <b:First>U.</b:First>
           </b:Person>
           <b:Person>
-            <b:Last>Andrejková</b:Last>
-            <b:First>Gabriela</b:First>
+            <b:Last>van Brakel</b:Last>
+            <b:First>R. </b:First>
+          </b:Person>
+          <b:Person>
+            <b:Last>de Weijer</b:Last>
+            <b:First>A.P.</b:First>
+          </b:Person>
+          <b:Person>
+            <b:Last>Melssen</b:Last>
+            <b:First>W.J.</b:First>
+          </b:Person>
+          <b:Person>
+            <b:Last>Buydens</b:Last>
+            <b:First>L.M.C.</b:First>
           </b:Person>
         </b:NameList>
       </b:Author>
     </b:Author>
-    <b:RefOrder>6</b:RefOrder>
+    <b:LCID>en-US</b:LCID>
+    <b:DOI>10.1016/S0169-7439(03)00111-4</b:DOI>
+    <b:RefOrder>10</b:RefOrder>
+  </b:Source>
+  <b:Source>
+    <b:Tag>Alm15</b:Tag>
+    <b:SourceType>ArticleInAPeriodical</b:SourceType>
+    <b:Guid>{F7662400-9BBD-4DC1-918E-3873AEDA52CE}</b:Guid>
+    <b:Title>PV Power Forecast Using a Nonparametric PV Model</b:Title>
+    <b:PeriodicalTitle>Solar Energy</b:PeriodicalTitle>
+    <b:Year>2015</b:Year>
+    <b:Issue>115</b:Issue>
+    <b:Publisher>Elsevier</b:Publisher>
+    <b:StandardNumber>ISSN 0038-092X</b:StandardNumber>
+    <b:Author>
+      <b:Author>
+        <b:NameList>
+          <b:Person>
+            <b:Last>Almeida</b:Last>
+            <b:Middle>Pinho</b:Middle>
+            <b:First>Marcelo</b:First>
+          </b:Person>
+          <b:Person>
+            <b:Last>Perpiñán</b:Last>
+            <b:First>Oscar</b:First>
+          </b:Person>
+          <b:Person>
+            <b:Last>Narvarte</b:Last>
+            <b:First>Luis</b:First>
+          </b:Person>
+        </b:NameList>
+      </b:Author>
+    </b:Author>
+    <b:LCID>en-US</b:LCID>
+    <b:Pages>354-368</b:Pages>
+    <b:RefOrder>13</b:RefOrder>
   </b:Source>
   <b:Source>
     <b:Tag>UNS02</b:Tag>
     <b:SourceType>BookSection</b:SourceType>
-    <b:Guid>{C0CA4631-B9D8-4BD1-87E4-B5243E02BD02}</b:Guid>
+    <b:Guid>{37AFAED0-B91B-4E6D-A1E3-05BAF6D75A6F}</b:Guid>
     <b:Title>Umelé neurónové siete</b:Title>
     <b:Year>2002</b:Year>
     <b:City>Bratislava</b:City>
-    <b:Publisher>STU</b:Publisher>
+    <b:Publisher>Vydavateľstvo STU</b:Publisher>
     <b:Author>
       <b:Author>
         <b:NameList>
@@ -21305,58 +21969,33 @@
             <b:Last>Návrat</b:Last>
             <b:First>Pavol</b:First>
           </b:Person>
+          <b:Person>
+            <b:Last>Bieliková</b:Last>
+            <b:First>Mária</b:First>
+          </b:Person>
+          <b:Person>
+            <b:Last>Beňušková</b:Last>
+            <b:First>Ľubica</b:First>
+          </b:Person>
+          <b:Person>
+            <b:Last>Kapustík</b:Last>
+            <b:First>Ivan</b:First>
+          </b:Person>
+          <b:Person>
+            <b:Last>Urger</b:Last>
+            <b:First>Milan</b:First>
+          </b:Person>
         </b:NameList>
       </b:BookAuthor>
     </b:Author>
     <b:BookTitle>Umelá inteligencia</b:BookTitle>
+    <b:StandardNumber>ISBN 80-227-1645-6</b:StandardNumber>
     <b:RefOrder>7</b:RefOrder>
   </b:Source>
   <b:Source>
-    <b:Tag>sepa</b:Tag>
-    <b:SourceType>Report</b:SourceType>
-    <b:Guid>{6728C901-D46D-4B90-8ACF-14FB681B7B69}</b:Guid>
-    <b:Title>Predicting solar power production: irradiance forecasting models, applications and future prospects</b:Title>
-    <b:Year>2014</b:Year>
-    <b:Publisher>SEPA - solar electric power association</b:Publisher>
-    <b:Author>
-      <b:Author>
-        <b:NameList>
-          <b:Person>
-            <b:Last>Letendre</b:Last>
-            <b:First>Steven</b:First>
-          </b:Person>
-          <b:Person>
-            <b:Last>Makhyoun</b:Last>
-            <b:First>Miriam</b:First>
-          </b:Person>
-          <b:Person>
-            <b:Last>Taylor</b:Last>
-            <b:First>Mike</b:First>
-          </b:Person>
-        </b:NameList>
-      </b:Author>
-    </b:Author>
-    <b:LCID>en-US</b:LCID>
-    <b:RefOrder>2</b:RefOrder>
-  </b:Source>
-  <b:Source>
-    <b:Tag>FEI</b:Tag>
-    <b:SourceType>Report</b:SourceType>
-    <b:Guid>{16580D87-3A4E-40C2-BE01-C1E9B48C123A}</b:Guid>
-    <b:LCID>sk-SK</b:LCID>
-    <b:Author>
-      <b:Author>
-        <b:Corporate>Fakulta elektrotechniky a informatiky, Slovenská technická univerzita v Bratislave</b:Corporate>
-      </b:Author>
-    </b:Author>
-    <b:Title>Analýza možnosti predpovedania výroby elektrickej energie z fotovoltických elektrárni</b:Title>
-    <b:City>Bratislava</b:City>
-    <b:RefOrder>3</b:RefOrder>
-  </b:Source>
-  <b:Source>
     <b:Tag>RevIrr</b:Tag>
-    <b:SourceType>Report</b:SourceType>
-    <b:Guid>{DEC8A09A-52ED-40F2-9EA6-1C62CD3D07D7}</b:Guid>
+    <b:SourceType>ArticleInAPeriodical</b:SourceType>
+    <b:Guid>{18A584D4-DFE7-4723-BE69-DE24B5920B74}</b:Guid>
     <b:Title>Review of solar irradiance forecasting methods and a proposition for small-scale insular grids</b:Title>
     <b:Year>2013</b:Year>
     <b:Publisher>Elseiver</b:Publisher>
@@ -21387,93 +22026,47 @@
       </b:Author>
     </b:Author>
     <b:LCID>en-US</b:LCID>
+    <b:StandardNumber>ISSN 1364-0321</b:StandardNumber>
+    <b:PeriodicalTitle>Renewable and Sustainable Energy Reviews</b:PeriodicalTitle>
+    <b:Issue>November 2013</b:Issue>
+    <b:Pages>65-76</b:Pages>
+    <b:URL>http://www.sciencedirect.com/science/article/pii/S1364032113004334</b:URL>
     <b:RefOrder>4</b:RefOrder>
   </b:Source>
   <b:Source>
-    <b:Tag>PVPS</b:Tag>
-    <b:SourceType>Report</b:SourceType>
-    <b:Guid>{5377C635-8887-4FDE-9C17-C9062A75F03F}</b:Guid>
-    <b:Title>Photovoltaic and Solar Forecasting: State of the Art</b:Title>
-    <b:Year>2013</b:Year>
-    <b:Publisher>International energy agency</b:Publisher>
-    <b:StandardNumber>978‐3‐906042‐13‐8</b:StandardNumber>
+    <b:Tag>Bre01</b:Tag>
+    <b:SourceType>ArticleInAPeriodical</b:SourceType>
+    <b:Guid>{37D10626-4B6B-47EA-A80F-95C02E9BE597}</b:Guid>
+    <b:Title>Random Forests</b:Title>
+    <b:Year>2001</b:Year>
+    <b:Publisher>Statistics Department, University of California</b:Publisher>
+    <b:City>Berkeley</b:City>
     <b:Author>
       <b:Author>
         <b:NameList>
           <b:Person>
-            <b:Last>Pelland</b:Last>
-            <b:First>Sophie</b:First>
-          </b:Person>
-          <b:Person>
-            <b:Last>Remund</b:Last>
-            <b:First>Jan</b:First>
-          </b:Person>
-          <b:Person>
-            <b:Last>Kleissl</b:Last>
-            <b:First>Jan</b:First>
-          </b:Person>
-          <b:Person>
-            <b:Last>Oozeki</b:Last>
-            <b:First>Takashi</b:First>
-          </b:Person>
-          <b:Person>
-            <b:Last>De Brabandere</b:Last>
-            <b:First>Karel</b:First>
+            <b:Last>Breiman</b:Last>
+            <b:First>Leo</b:First>
           </b:Person>
         </b:NameList>
       </b:Author>
     </b:Author>
     <b:LCID>en-US</b:LCID>
-    <b:RefOrder>10</b:RefOrder>
-  </b:Source>
-  <b:Source>
-    <b:Tag>Morvova</b:Tag>
-    <b:SourceType>Book</b:SourceType>
-    <b:Guid>{2832C7FF-75B9-4544-A343-0758F972C126}</b:Guid>
-    <b:Author>
-      <b:Author>
-        <b:NameList>
-          <b:Person>
-            <b:Last>Morvová</b:Last>
-            <b:First>Marcela</b:First>
-          </b:Person>
-        </b:NameList>
-      </b:Author>
-    </b:Author>
-    <b:Title>Princípy metód a využitie obnoviteľných zdrojov energie</b:Title>
-    <b:Year>2008</b:Year>
-    <b:City>Bratislava</b:City>
-    <b:Publisher>Knižničné a edičné centrum FMFI UK</b:Publisher>
-    <b:StandardNumber>978-80-89186-28-0</b:StandardNumber>
-    <b:RefOrder>1</b:RefOrder>
-  </b:Source>
-  <b:Source>
-    <b:Tag>Dav05</b:Tag>
-    <b:SourceType>Report</b:SourceType>
-    <b:Guid>{D7B7E772-5D05-4A53-AF39-0DF0AD483A2B}</b:Guid>
-    <b:Title>Wavelet Neural Networks and their application in the study of dynamical systems</b:Title>
-    <b:Year>2005</b:Year>
-    <b:Publisher>Department of Mathematics, University of York</b:Publisher>
-    <b:LCID>en-US</b:LCID>
-    <b:Author>
-      <b:Author>
-        <b:NameList>
-          <b:Person>
-            <b:Last>Veitch</b:Last>
-            <b:First>David</b:First>
-          </b:Person>
-        </b:NameList>
-      </b:Author>
-    </b:Author>
-    <b:RefOrder>8</b:RefOrder>
+    <b:DOI>10.1023/A:1010933404324</b:DOI>
+    <b:StandardNumber>ISSN 0885-6125</b:StandardNumber>
+    <b:Issue>1</b:Issue>
+    <b:PeriodicalTitle>Machine Learning</b:PeriodicalTitle>
+    <b:Pages>5-32</b:Pages>
+    <b:URL>http://link.springer.com/article/10.1023%2FA%3A1010933404324</b:URL>
+    <b:RefOrder>11</b:RefOrder>
   </b:Source>
   <b:Source>
     <b:Tag>Mar11</b:Tag>
-    <b:SourceType>Report</b:SourceType>
-    <b:Guid>{BABAD033-FFC2-4638-9BE1-677DB8F271AB}</b:Guid>
+    <b:SourceType>ArticleInAPeriodical</b:SourceType>
+    <b:Guid>{B8AEC67A-9BE3-456F-9A99-C4E09E5CAD6D}</b:Guid>
     <b:Title>Data mining methods in the prediction of Dementia: A real-data comparison of the accuracy, sensitivity and specificity of linear discriminant analysis, logistic regression, neural networks, support vector machines, classification trees and random forests</b:Title>
     <b:Year>2011</b:Year>
-    <b:Publisher>BMC Research Notes</b:Publisher>
+    <b:Publisher>BioMed Central</b:Publisher>
     <b:Issue>4:299</b:Issue>
     <b:Author>
       <b:Author>
@@ -21511,14 +22104,186 @@
       </b:Author>
     </b:Author>
     <b:LCID>en-US</b:LCID>
-    <b:StandardNumber>4:299</b:StandardNumber>
+    <b:StandardNumber>ISSN 1756-0550</b:StandardNumber>
+    <b:JournalName>BMC Research Notes</b:JournalName>
+    <b:DOI>10.1186/1756-0500-4-299</b:DOI>
+    <b:PeriodicalTitle>BMC Research Notes</b:PeriodicalTitle>
+    <b:URL>http://link.springer.com/article/10.1186/1756-0500-4-299</b:URL>
     <b:RefOrder>9</b:RefOrder>
+  </b:Source>
+  <b:Source>
+    <b:Tag>PVPS</b:Tag>
+    <b:SourceType>Report</b:SourceType>
+    <b:Guid>{A25139D8-CBB6-4D00-85C4-94625E9E25F6}</b:Guid>
+    <b:Title>Photovoltaic and Solar Forecasting: State of the Art</b:Title>
+    <b:Year>2013</b:Year>
+    <b:Publisher>International energy agency</b:Publisher>
+    <b:StandardNumber>ISBN  978‐3‐906042‐13‐8</b:StandardNumber>
+    <b:Author>
+      <b:Author>
+        <b:NameList>
+          <b:Person>
+            <b:Last>Pelland</b:Last>
+            <b:First>Sophie</b:First>
+          </b:Person>
+          <b:Person>
+            <b:Last>Remund</b:Last>
+            <b:First>Jan</b:First>
+          </b:Person>
+          <b:Person>
+            <b:Last>Kleissl</b:Last>
+            <b:First>Jan</b:First>
+          </b:Person>
+          <b:Person>
+            <b:Last>Oozeki</b:Last>
+            <b:First>Takashi</b:First>
+          </b:Person>
+          <b:Person>
+            <b:Last>De Brabandere</b:Last>
+            <b:First>Karel</b:First>
+          </b:Person>
+        </b:NameList>
+      </b:Author>
+    </b:Author>
+    <b:LCID>en-US</b:LCID>
+    <b:RefOrder>14</b:RefOrder>
+  </b:Source>
+  <b:Source>
+    <b:Tag>sepa</b:Tag>
+    <b:SourceType>Misc</b:SourceType>
+    <b:Guid>{85B59CB0-13F5-4A0E-8DC1-D5621E926FD2}</b:Guid>
+    <b:Title>Predicting solar power production: irradiance forecasting models, applications and future prospects</b:Title>
+    <b:Year>2014</b:Year>
+    <b:Publisher>SEPA - solar electric power association</b:Publisher>
+    <b:Author>
+      <b:Author>
+        <b:NameList>
+          <b:Person>
+            <b:Last>Letendre</b:Last>
+            <b:First>Steven</b:First>
+          </b:Person>
+          <b:Person>
+            <b:Last>Makhyoun</b:Last>
+            <b:First>Miriam</b:First>
+          </b:Person>
+          <b:Person>
+            <b:Last>Taylor</b:Last>
+            <b:First>Mike</b:First>
+          </b:Person>
+        </b:NameList>
+      </b:Author>
+    </b:Author>
+    <b:LCID>en-US</b:LCID>
+    <b:PeriodicalTitle>SEPA - solar electric power association</b:PeriodicalTitle>
+    <b:ProductionCompany>SEPA - solar electric power association</b:ProductionCompany>
+    <b:URL>http://www.solarelectricpower.org/media/144099/sepa-forecastreport-2014.pdf</b:URL>
+    <b:RefOrder>2</b:RefOrder>
+  </b:Source>
+  <b:Source>
+    <b:Tag>Lia02</b:Tag>
+    <b:SourceType>ArticleInAPeriodical</b:SourceType>
+    <b:Guid>{FF8CBBCC-44AE-4D56-B297-50B699CEFED0}</b:Guid>
+    <b:LCID>en-US</b:LCID>
+    <b:Title>Classification and Regression by randomForest</b:Title>
+    <b:Year>2002</b:Year>
+    <b:StandardNumber>ISSN 1609-3631</b:StandardNumber>
+    <b:Author>
+      <b:Author>
+        <b:NameList>
+          <b:Person>
+            <b:Last>Liaw</b:Last>
+            <b:First>Andy</b:First>
+          </b:Person>
+          <b:Person>
+            <b:Last>Wiener</b:Last>
+            <b:First>Matthew</b:First>
+          </b:Person>
+        </b:NameList>
+      </b:Author>
+    </b:Author>
+    <b:PeriodicalTitle>R News</b:PeriodicalTitle>
+    <b:Pages>18-22</b:Pages>
+    <b:JournalName>R News</b:JournalName>
+    <b:Issue>3</b:Issue>
+    <b:URL>http://www.bios.unc.edu/~dzeng/BIOS740/randomforest.pdf</b:URL>
+    <b:InternetSiteTitle>The R Journal</b:InternetSiteTitle>
+    <b:RefOrder>12</b:RefOrder>
+  </b:Source>
+  <b:Source>
+    <b:Tag>UNS01</b:Tag>
+    <b:SourceType>Book</b:SourceType>
+    <b:Guid>{49EF5F96-F75D-4A0B-8D96-596D08139233}</b:Guid>
+    <b:Title>Neurónové siete: inžiniersky prístup (1. diel)</b:Title>
+    <b:Year>1996</b:Year>
+    <b:City>Košice</b:City>
+    <b:Publisher>ELFA-press</b:Publisher>
+    <b:Author>
+      <b:Author>
+        <b:NameList>
+          <b:Person>
+            <b:Last>Sinčák</b:Last>
+            <b:First>Peter</b:First>
+          </b:Person>
+          <b:Person>
+            <b:Last>Andrejková</b:Last>
+            <b:First>Gabriela</b:First>
+          </b:Person>
+        </b:NameList>
+      </b:Author>
+    </b:Author>
+    <b:LCID>sk-SK</b:LCID>
+    <b:StandardNumber>ISBN 80-88786-38-X</b:StandardNumber>
+    <b:RefOrder>6</b:RefOrder>
+  </b:Source>
+  <b:Source>
+    <b:Tag>Dav05</b:Tag>
+    <b:SourceType>Report</b:SourceType>
+    <b:Guid>{B621C2F2-389E-496E-865E-7532D7A3FA91}</b:Guid>
+    <b:Title>Wavelet Neural Networks and their application in the study of dynamical systems</b:Title>
+    <b:Year>2005</b:Year>
+    <b:LCID>en-US</b:LCID>
+    <b:Author>
+      <b:Author>
+        <b:NameList>
+          <b:Person>
+            <b:Last>Veitch</b:Last>
+            <b:First>David</b:First>
+          </b:Person>
+        </b:NameList>
+      </b:Author>
+    </b:Author>
+    <b:Department>Department of Mathematics</b:Department>
+    <b:Institution>University of York</b:Institution>
+    <b:ThesisType>Dizertácia PhD</b:ThesisType>
+    <b:RefOrder>8</b:RefOrder>
+  </b:Source>
+  <b:Source>
+    <b:Tag>math01</b:Tag>
+    <b:SourceType>Book</b:SourceType>
+    <b:Guid>{A0D0BDEC-F42E-4BE4-B016-D1972E4DFF20}</b:Guid>
+    <b:Title>Time series analysis: univariate and uultivariate methods</b:Title>
+    <b:Year>2006</b:Year>
+    <b:Publisher>Pearson</b:Publisher>
+    <b:StandardNumber>ISBN 0-321-32216-9</b:StandardNumber>
+    <b:LCID>en-US</b:LCID>
+    <b:Author>
+      <b:Author>
+        <b:NameList>
+          <b:Person>
+            <b:Last>Wei</b:Last>
+            <b:First>William</b:First>
+            <b:Middle>W. S.</b:Middle>
+          </b:Person>
+        </b:NameList>
+      </b:Author>
+    </b:Author>
+    <b:RefOrder>5</b:RefOrder>
   </b:Source>
 </b:Sources>
 </file>
 
 <file path=customXml/itemProps1.xml><?xml version="1.0" encoding="utf-8"?>
-<ds:datastoreItem xmlns:ds="http://schemas.openxmlformats.org/officeDocument/2006/customXml" ds:itemID="{4BF9FAA3-BF82-45CF-A721-A12B6A76370F}">
+<ds:datastoreItem xmlns:ds="http://schemas.openxmlformats.org/officeDocument/2006/customXml" ds:itemID="{534A8E0D-61C7-49C9-AFD7-6D064AB18D49}">
   <ds:schemaRefs>
     <ds:schemaRef ds:uri="http://schemas.openxmlformats.org/officeDocument/2006/bibliography"/>
   </ds:schemaRefs>

</xml_diff>